<commit_message>
misc. changes & styling
</commit_message>
<xml_diff>
--- a/resume.docx
+++ b/resume.docx
@@ -371,30 +371,24 @@
       <w:pPr>
         <w:spacing w:after="0" w:line="276" w:lineRule="auto"/>
         <w:rPr>
-          <w:rFonts w:ascii="Times New Roman" w:hAnsi="Times New Roman" w:cs="Times New Roman"/>
+          <w:rFonts w:ascii="Georgia" w:hAnsi="Georgia" w:cs="Times New Roman"/>
           <w:b/>
           <w:bCs/>
-          <w:sz w:val="20"/>
-          <w:szCs w:val="20"/>
-        </w:rPr>
-      </w:pPr>
-      <w:r>
-        <w:rPr>
-          <w:rFonts w:ascii="Times New Roman" w:hAnsi="Times New Roman" w:cs="Times New Roman"/>
+        </w:rPr>
+      </w:pPr>
+      <w:r>
+        <w:rPr>
+          <w:rFonts w:ascii="Georgia" w:hAnsi="Georgia" w:cs="Times New Roman"/>
           <w:b/>
           <w:bCs/>
-          <w:sz w:val="20"/>
-          <w:szCs w:val="20"/>
         </w:rPr>
         <w:t xml:space="preserve">Technical </w:t>
       </w:r>
       <w:r>
         <w:rPr>
-          <w:rFonts w:ascii="Times New Roman" w:hAnsi="Times New Roman" w:cs="Times New Roman"/>
+          <w:rFonts w:ascii="Georgia" w:hAnsi="Georgia" w:cs="Times New Roman"/>
           <w:b/>
           <w:bCs/>
-          <w:sz w:val="20"/>
-          <w:szCs w:val="20"/>
         </w:rPr>
         <w:t>Skills</w:t>
       </w:r>
@@ -415,13 +409,13 @@
         <w:tblLook w:val="04A0" w:firstRow="1" w:lastRow="0" w:firstColumn="1" w:lastColumn="0" w:noHBand="0" w:noVBand="1"/>
       </w:tblPr>
       <w:tblGrid>
-        <w:gridCol w:w="1625"/>
-        <w:gridCol w:w="7380"/>
+        <w:gridCol w:w="1231"/>
+        <w:gridCol w:w="8010"/>
       </w:tblGrid>
       <w:tr>
         <w:tc>
           <w:tcPr>
-            <w:tcW w:w="1625" w:type="dxa"/>
+            <w:tcW w:w="995" w:type="dxa"/>
           </w:tcPr>
           <w:p>
             <w:pPr>
@@ -446,7 +440,7 @@
         </w:tc>
         <w:tc>
           <w:tcPr>
-            <w:tcW w:w="7380" w:type="dxa"/>
+            <w:tcW w:w="8010" w:type="dxa"/>
           </w:tcPr>
           <w:p>
             <w:pPr>
@@ -489,7 +483,7 @@
       <w:tr>
         <w:tc>
           <w:tcPr>
-            <w:tcW w:w="1625" w:type="dxa"/>
+            <w:tcW w:w="995" w:type="dxa"/>
           </w:tcPr>
           <w:p>
             <w:pPr>
@@ -514,7 +508,7 @@
         </w:tc>
         <w:tc>
           <w:tcPr>
-            <w:tcW w:w="7380" w:type="dxa"/>
+            <w:tcW w:w="8010" w:type="dxa"/>
           </w:tcPr>
           <w:p>
             <w:pPr>
@@ -551,7 +545,7 @@
       <w:tr>
         <w:tc>
           <w:tcPr>
-            <w:tcW w:w="1625" w:type="dxa"/>
+            <w:tcW w:w="995" w:type="dxa"/>
           </w:tcPr>
           <w:p>
             <w:pPr>
@@ -576,7 +570,7 @@
         </w:tc>
         <w:tc>
           <w:tcPr>
-            <w:tcW w:w="7380" w:type="dxa"/>
+            <w:tcW w:w="8010" w:type="dxa"/>
           </w:tcPr>
           <w:p>
             <w:pPr>
@@ -667,7 +661,7 @@
       <w:tr>
         <w:tc>
           <w:tcPr>
-            <w:tcW w:w="1625" w:type="dxa"/>
+            <w:tcW w:w="995" w:type="dxa"/>
           </w:tcPr>
           <w:p>
             <w:pPr>
@@ -692,7 +686,7 @@
         </w:tc>
         <w:tc>
           <w:tcPr>
-            <w:tcW w:w="7380" w:type="dxa"/>
+            <w:tcW w:w="8010" w:type="dxa"/>
           </w:tcPr>
           <w:p>
             <w:pPr>
@@ -754,18 +748,83 @@
       <w:pPr>
         <w:spacing w:after="0" w:line="276" w:lineRule="auto"/>
         <w:rPr>
-          <w:rFonts w:ascii="Times New Roman" w:hAnsi="Times New Roman" w:cs="Times New Roman"/>
+          <w:rFonts w:ascii="Georgia" w:hAnsi="Georgia" w:cs="Times New Roman"/>
           <w:b/>
           <w:bCs/>
         </w:rPr>
       </w:pPr>
       <w:r>
         <w:rPr>
-          <w:rFonts w:ascii="Times New Roman" w:hAnsi="Times New Roman" w:cs="Times New Roman"/>
+          <w:rFonts w:ascii="Georgia" w:hAnsi="Georgia" w:cs="Times New Roman"/>
           <w:b/>
           <w:bCs/>
         </w:rPr>
         <w:t>Education</w:t>
+      </w:r>
+    </w:p>
+    <w:p>
+      <w:pPr>
+        <w:spacing w:after="0" w:line="276" w:lineRule="auto"/>
+        <w:ind w:firstLine="360"/>
+        <w:rPr>
+          <w:rFonts w:ascii="Times New Roman" w:hAnsi="Times New Roman" w:cs="Times New Roman"/>
+          <w:b/>
+          <w:bCs/>
+        </w:rPr>
+      </w:pPr>
+      <w:r>
+        <w:rPr>
+          <w:rFonts w:ascii="Times New Roman" w:hAnsi="Times New Roman" w:cs="Times New Roman"/>
+        </w:rPr>
+        <w:t>Winona State Universit</w:t>
+      </w:r>
+      <w:r>
+        <w:rPr>
+          <w:rFonts w:ascii="Times New Roman" w:hAnsi="Times New Roman" w:cs="Times New Roman"/>
+        </w:rPr>
+        <w:t>y</w:t>
+      </w:r>
+      <w:r>
+        <w:rPr>
+          <w:rFonts w:ascii="Times New Roman" w:hAnsi="Times New Roman" w:cs="Times New Roman"/>
+        </w:rPr>
+        <w:t xml:space="preserve"> | B.S. in Computer Science</w:t>
+      </w:r>
+      <w:r>
+        <w:rPr>
+          <w:rFonts w:ascii="Times New Roman" w:hAnsi="Times New Roman" w:cs="Times New Roman"/>
+        </w:rPr>
+        <w:t xml:space="preserve"> </w:t>
+      </w:r>
+      <w:r>
+        <w:rPr>
+          <w:rFonts w:ascii="Times New Roman" w:hAnsi="Times New Roman" w:cs="Times New Roman"/>
+        </w:rPr>
+        <w:t>| Aug 202</w:t>
+      </w:r>
+      <w:r>
+        <w:rPr>
+          <w:rFonts w:ascii="Times New Roman" w:hAnsi="Times New Roman" w:cs="Times New Roman"/>
+        </w:rPr>
+        <w:t xml:space="preserve">1 </w:t>
+      </w:r>
+      <w:r>
+        <w:rPr>
+          <w:rFonts w:ascii="Times New Roman" w:hAnsi="Times New Roman" w:cs="Times New Roman"/>
+        </w:rPr>
+        <w:t>–</w:t>
+      </w:r>
+      <w:r>
+        <w:rPr>
+          <w:rFonts w:ascii="Times New Roman" w:hAnsi="Times New Roman" w:cs="Times New Roman"/>
+        </w:rPr>
+        <w:t xml:space="preserve"> </w:t>
+      </w:r>
+      <w:r>
+        <w:rPr>
+          <w:rFonts w:ascii="Times New Roman" w:hAnsi="Times New Roman" w:cs="Times New Roman"/>
+        </w:rPr>
+        <w:t>Aug 2023 (expected)</w:t>
       </w:r>
     </w:p>
     <w:p>
@@ -773,7 +832,7 @@
         <w:pStyle w:val="ListParagraph"/>
         <w:numPr>
           <w:ilvl w:val="0"/>
-          <w:numId w:val="13"/>
+          <w:numId w:val="28"/>
         </w:numPr>
         <w:spacing w:after="0" w:line="276" w:lineRule="auto"/>
         <w:rPr>
@@ -786,75 +845,6 @@
         <w:rPr>
           <w:rFonts w:ascii="Times New Roman" w:hAnsi="Times New Roman" w:cs="Times New Roman"/>
         </w:rPr>
-        <w:t>Winona State Universit</w:t>
-      </w:r>
-      <w:r>
-        <w:rPr>
-          <w:rFonts w:ascii="Times New Roman" w:hAnsi="Times New Roman" w:cs="Times New Roman"/>
-        </w:rPr>
-        <w:t>y</w:t>
-      </w:r>
-      <w:r>
-        <w:rPr>
-          <w:rFonts w:ascii="Times New Roman" w:hAnsi="Times New Roman" w:cs="Times New Roman"/>
-        </w:rPr>
-        <w:t xml:space="preserve"> | B.S. in Computer Science</w:t>
-      </w:r>
-      <w:r>
-        <w:rPr>
-          <w:rFonts w:ascii="Times New Roman" w:hAnsi="Times New Roman" w:cs="Times New Roman"/>
-        </w:rPr>
-        <w:t xml:space="preserve"> </w:t>
-      </w:r>
-      <w:r>
-        <w:rPr>
-          <w:rFonts w:ascii="Times New Roman" w:hAnsi="Times New Roman" w:cs="Times New Roman"/>
-        </w:rPr>
-        <w:t>| Aug 202</w:t>
-      </w:r>
-      <w:r>
-        <w:rPr>
-          <w:rFonts w:ascii="Times New Roman" w:hAnsi="Times New Roman" w:cs="Times New Roman"/>
-        </w:rPr>
-        <w:t xml:space="preserve">1 </w:t>
-      </w:r>
-      <w:r>
-        <w:rPr>
-          <w:rFonts w:ascii="Times New Roman" w:hAnsi="Times New Roman" w:cs="Times New Roman"/>
-        </w:rPr>
-        <w:t>–</w:t>
-      </w:r>
-      <w:r>
-        <w:rPr>
-          <w:rFonts w:ascii="Times New Roman" w:hAnsi="Times New Roman" w:cs="Times New Roman"/>
-        </w:rPr>
-        <w:t xml:space="preserve"> </w:t>
-      </w:r>
-      <w:r>
-        <w:rPr>
-          <w:rFonts w:ascii="Times New Roman" w:hAnsi="Times New Roman" w:cs="Times New Roman"/>
-        </w:rPr>
-        <w:t>Aug 2023 (expected)</w:t>
-      </w:r>
-    </w:p>
-    <w:p>
-      <w:pPr>
-        <w:pStyle w:val="ListParagraph"/>
-        <w:numPr>
-          <w:ilvl w:val="1"/>
-          <w:numId w:val="13"/>
-        </w:numPr>
-        <w:spacing w:after="0" w:line="276" w:lineRule="auto"/>
-        <w:rPr>
-          <w:rFonts w:ascii="Times New Roman" w:hAnsi="Times New Roman" w:cs="Times New Roman"/>
-          <w:b/>
-          <w:bCs/>
-        </w:rPr>
-      </w:pPr>
-      <w:r>
-        <w:rPr>
-          <w:rFonts w:ascii="Times New Roman" w:hAnsi="Times New Roman" w:cs="Times New Roman"/>
-        </w:rPr>
         <w:t xml:space="preserve">Avg. </w:t>
       </w:r>
       <w:r>
@@ -875,46 +865,93 @@
         </w:rPr>
         <w:t xml:space="preserve"> 3.73 </w:t>
       </w:r>
-    </w:p>
-    <w:p>
-      <w:pPr>
-        <w:pStyle w:val="ListParagraph"/>
-        <w:numPr>
-          <w:ilvl w:val="1"/>
-          <w:numId w:val="13"/>
-        </w:numPr>
-        <w:spacing w:line="276" w:lineRule="auto"/>
-        <w:rPr>
-          <w:rFonts w:ascii="Times New Roman" w:hAnsi="Times New Roman" w:cs="Times New Roman"/>
-          <w:b/>
-          <w:bCs/>
-        </w:rPr>
-      </w:pPr>
-      <w:r>
-        <w:rPr>
-          <w:rFonts w:ascii="Times New Roman" w:hAnsi="Times New Roman" w:cs="Times New Roman"/>
-        </w:rPr>
-        <w:t>Computer Science Club guest speaker</w:t>
-      </w:r>
-    </w:p>
-    <w:p>
-      <w:pPr>
-        <w:pStyle w:val="ListParagraph"/>
-        <w:spacing w:line="276" w:lineRule="auto"/>
-        <w:ind w:left="1440"/>
-        <w:rPr>
-          <w:rFonts w:ascii="Times New Roman" w:hAnsi="Times New Roman" w:cs="Times New Roman"/>
-          <w:b/>
-          <w:bCs/>
-        </w:rPr>
-      </w:pPr>
     </w:p>
     <w:p>
       <w:pPr>
         <w:pStyle w:val="ListParagraph"/>
         <w:numPr>
           <w:ilvl w:val="0"/>
-          <w:numId w:val="13"/>
+          <w:numId w:val="28"/>
+        </w:numPr>
+        <w:spacing w:line="276" w:lineRule="auto"/>
+        <w:rPr>
+          <w:rFonts w:ascii="Times New Roman" w:hAnsi="Times New Roman" w:cs="Times New Roman"/>
+          <w:b/>
+          <w:bCs/>
+        </w:rPr>
+      </w:pPr>
+      <w:r>
+        <w:rPr>
+          <w:rFonts w:ascii="Times New Roman" w:hAnsi="Times New Roman" w:cs="Times New Roman"/>
+        </w:rPr>
+        <w:t>Computer Science Club guest speaker</w:t>
+      </w:r>
+    </w:p>
+    <w:p>
+      <w:pPr>
+        <w:spacing w:after="0" w:line="276" w:lineRule="auto"/>
+        <w:ind w:firstLine="360"/>
+        <w:rPr>
+          <w:rFonts w:ascii="Times New Roman" w:hAnsi="Times New Roman" w:cs="Times New Roman"/>
+          <w:b/>
+          <w:bCs/>
+        </w:rPr>
+      </w:pPr>
+      <w:r>
+        <w:rPr>
+          <w:rFonts w:ascii="Times New Roman" w:hAnsi="Times New Roman" w:cs="Times New Roman"/>
+        </w:rPr>
+        <w:t>Norma</w:t>
+      </w:r>
+      <w:r>
+        <w:rPr>
+          <w:rFonts w:ascii="Times New Roman" w:hAnsi="Times New Roman" w:cs="Times New Roman"/>
+        </w:rPr>
+        <w:t>n</w:t>
+      </w:r>
+      <w:r>
+        <w:rPr>
+          <w:rFonts w:ascii="Times New Roman" w:hAnsi="Times New Roman" w:cs="Times New Roman"/>
+        </w:rPr>
+        <w:t>dale Community College</w:t>
+      </w:r>
+      <w:r>
+        <w:rPr>
+          <w:rFonts w:ascii="Times New Roman" w:hAnsi="Times New Roman" w:cs="Times New Roman"/>
+        </w:rPr>
+        <w:t xml:space="preserve"> | A.S. in Computer Science</w:t>
+      </w:r>
+      <w:r>
+        <w:rPr>
+          <w:rFonts w:ascii="Times New Roman" w:hAnsi="Times New Roman" w:cs="Times New Roman"/>
+        </w:rPr>
+        <w:t xml:space="preserve"> </w:t>
+      </w:r>
+      <w:r>
+        <w:rPr>
+          <w:rFonts w:ascii="Times New Roman" w:hAnsi="Times New Roman" w:cs="Times New Roman"/>
+        </w:rPr>
+        <w:t xml:space="preserve">| Aug 2019 </w:t>
+      </w:r>
+      <w:r>
+        <w:rPr>
+          <w:rFonts w:ascii="Times New Roman" w:hAnsi="Times New Roman" w:cs="Times New Roman"/>
+        </w:rPr>
+        <w:t>–</w:t>
+      </w:r>
+      <w:r>
+        <w:rPr>
+          <w:rFonts w:ascii="Times New Roman" w:hAnsi="Times New Roman" w:cs="Times New Roman"/>
+        </w:rPr>
+        <w:t xml:space="preserve"> May 2021</w:t>
+      </w:r>
+    </w:p>
+    <w:p>
+      <w:pPr>
+        <w:pStyle w:val="ListParagraph"/>
+        <w:numPr>
+          <w:ilvl w:val="0"/>
+          <w:numId w:val="27"/>
         </w:numPr>
         <w:spacing w:after="0" w:line="276" w:lineRule="auto"/>
         <w:rPr>
@@ -927,102 +964,39 @@
         <w:rPr>
           <w:rFonts w:ascii="Times New Roman" w:hAnsi="Times New Roman" w:cs="Times New Roman"/>
         </w:rPr>
-        <w:t>Norma</w:t>
-      </w:r>
-      <w:r>
-        <w:rPr>
-          <w:rFonts w:ascii="Times New Roman" w:hAnsi="Times New Roman" w:cs="Times New Roman"/>
-        </w:rPr>
-        <w:t>n</w:t>
-      </w:r>
-      <w:r>
-        <w:rPr>
-          <w:rFonts w:ascii="Times New Roman" w:hAnsi="Times New Roman" w:cs="Times New Roman"/>
-        </w:rPr>
-        <w:t>dale Community College</w:t>
-      </w:r>
-      <w:r>
-        <w:rPr>
-          <w:rFonts w:ascii="Times New Roman" w:hAnsi="Times New Roman" w:cs="Times New Roman"/>
-        </w:rPr>
-        <w:t xml:space="preserve"> | A.S. in Computer Science</w:t>
-      </w:r>
-      <w:r>
-        <w:rPr>
-          <w:rFonts w:ascii="Times New Roman" w:hAnsi="Times New Roman" w:cs="Times New Roman"/>
-        </w:rPr>
-        <w:t xml:space="preserve"> </w:t>
-      </w:r>
-      <w:r>
-        <w:rPr>
-          <w:rFonts w:ascii="Times New Roman" w:hAnsi="Times New Roman" w:cs="Times New Roman"/>
-        </w:rPr>
-        <w:t xml:space="preserve">| Aug 2019 </w:t>
-      </w:r>
-      <w:r>
-        <w:rPr>
-          <w:rFonts w:ascii="Times New Roman" w:hAnsi="Times New Roman" w:cs="Times New Roman"/>
-        </w:rPr>
-        <w:t>–</w:t>
-      </w:r>
-      <w:r>
-        <w:rPr>
-          <w:rFonts w:ascii="Times New Roman" w:hAnsi="Times New Roman" w:cs="Times New Roman"/>
-        </w:rPr>
-        <w:t xml:space="preserve"> May 2021</w:t>
+        <w:t xml:space="preserve">Avg. </w:t>
+      </w:r>
+      <w:r>
+        <w:rPr>
+          <w:rFonts w:ascii="Times New Roman" w:hAnsi="Times New Roman" w:cs="Times New Roman"/>
+        </w:rPr>
+        <w:t xml:space="preserve">GPA of </w:t>
+      </w:r>
+      <w:r>
+        <w:rPr>
+          <w:rFonts w:ascii="Times New Roman" w:hAnsi="Times New Roman" w:cs="Times New Roman"/>
+        </w:rPr>
+        <w:t>3.45</w:t>
+      </w:r>
+      <w:r>
+        <w:rPr>
+          <w:rFonts w:ascii="Times New Roman" w:hAnsi="Times New Roman" w:cs="Times New Roman"/>
+        </w:rPr>
+        <w:t xml:space="preserve">, median of </w:t>
+      </w:r>
+      <w:r>
+        <w:rPr>
+          <w:rFonts w:ascii="Times New Roman" w:hAnsi="Times New Roman" w:cs="Times New Roman"/>
+        </w:rPr>
+        <w:t>3.5</w:t>
       </w:r>
     </w:p>
     <w:p>
       <w:pPr>
         <w:pStyle w:val="ListParagraph"/>
         <w:numPr>
-          <w:ilvl w:val="1"/>
-          <w:numId w:val="13"/>
-        </w:numPr>
-        <w:spacing w:after="0" w:line="276" w:lineRule="auto"/>
-        <w:rPr>
-          <w:rFonts w:ascii="Times New Roman" w:hAnsi="Times New Roman" w:cs="Times New Roman"/>
-          <w:b/>
-          <w:bCs/>
-        </w:rPr>
-      </w:pPr>
-      <w:r>
-        <w:rPr>
-          <w:rFonts w:ascii="Times New Roman" w:hAnsi="Times New Roman" w:cs="Times New Roman"/>
-        </w:rPr>
-        <w:t xml:space="preserve">Avg. </w:t>
-      </w:r>
-      <w:r>
-        <w:rPr>
-          <w:rFonts w:ascii="Times New Roman" w:hAnsi="Times New Roman" w:cs="Times New Roman"/>
-        </w:rPr>
-        <w:t xml:space="preserve">GPA of </w:t>
-      </w:r>
-      <w:r>
-        <w:rPr>
-          <w:rFonts w:ascii="Times New Roman" w:hAnsi="Times New Roman" w:cs="Times New Roman"/>
-        </w:rPr>
-        <w:t>3.45</w:t>
-      </w:r>
-      <w:r>
-        <w:rPr>
-          <w:rFonts w:ascii="Times New Roman" w:hAnsi="Times New Roman" w:cs="Times New Roman"/>
-        </w:rPr>
-        <w:t xml:space="preserve">, median of </w:t>
-      </w:r>
-      <w:r>
-        <w:rPr>
-          <w:rFonts w:ascii="Times New Roman" w:hAnsi="Times New Roman" w:cs="Times New Roman"/>
-        </w:rPr>
-        <w:t>3.5</w:t>
-      </w:r>
-    </w:p>
-    <w:p>
-      <w:pPr>
-        <w:pStyle w:val="ListParagraph"/>
-        <w:numPr>
-          <w:ilvl w:val="1"/>
-          <w:numId w:val="13"/>
+          <w:ilvl w:val="0"/>
+          <w:numId w:val="27"/>
         </w:numPr>
         <w:spacing w:after="0" w:line="276" w:lineRule="auto"/>
         <w:rPr>
@@ -1050,13 +1024,7 @@
         <w:rPr>
           <w:rFonts w:ascii="Times New Roman" w:hAnsi="Times New Roman" w:cs="Times New Roman"/>
         </w:rPr>
-        <w:t xml:space="preserve"> </w:t>
-      </w:r>
-      <w:r>
-        <w:rPr>
-          <w:rFonts w:ascii="Times New Roman" w:hAnsi="Times New Roman" w:cs="Times New Roman"/>
-        </w:rPr>
-        <w:t xml:space="preserve">and </w:t>
+        <w:t xml:space="preserve"> and </w:t>
       </w:r>
       <w:hyperlink r:id="rId9" w:history="1">
         <w:r>
@@ -1084,22 +1052,61 @@
     </w:p>
     <w:p>
       <w:pPr>
-        <w:pStyle w:val="ListParagraph"/>
         <w:spacing w:after="0" w:line="276" w:lineRule="auto"/>
-        <w:ind w:left="1440"/>
         <w:rPr>
           <w:rFonts w:ascii="Times New Roman" w:hAnsi="Times New Roman" w:cs="Times New Roman"/>
           <w:b/>
           <w:bCs/>
         </w:rPr>
       </w:pPr>
+    </w:p>
+    <w:p>
+      <w:pPr>
+        <w:spacing w:after="0" w:line="276" w:lineRule="auto"/>
+        <w:ind w:firstLine="360"/>
+        <w:rPr>
+          <w:rFonts w:ascii="Times New Roman" w:hAnsi="Times New Roman" w:cs="Times New Roman"/>
+          <w:b/>
+          <w:bCs/>
+        </w:rPr>
+      </w:pPr>
+      <w:r>
+        <w:rPr>
+          <w:rFonts w:ascii="Times New Roman" w:hAnsi="Times New Roman" w:cs="Times New Roman"/>
+        </w:rPr>
+        <w:t>Prior Lake High School</w:t>
+      </w:r>
+      <w:r>
+        <w:rPr>
+          <w:rFonts w:ascii="Times New Roman" w:hAnsi="Times New Roman" w:cs="Times New Roman"/>
+        </w:rPr>
+        <w:t xml:space="preserve"> </w:t>
+      </w:r>
+      <w:r>
+        <w:rPr>
+          <w:rFonts w:ascii="Times New Roman" w:hAnsi="Times New Roman" w:cs="Times New Roman"/>
+        </w:rPr>
+        <w:t>|</w:t>
+      </w:r>
+      <w:r>
+        <w:rPr>
+          <w:rFonts w:ascii="Times New Roman" w:hAnsi="Times New Roman" w:cs="Times New Roman"/>
+        </w:rPr>
+        <w:t xml:space="preserve"> </w:t>
+      </w:r>
+      <w:r>
+        <w:rPr>
+          <w:rFonts w:ascii="Times New Roman" w:hAnsi="Times New Roman" w:cs="Times New Roman"/>
+        </w:rPr>
+        <w:t>Sep 2015 – Jun 2019</w:t>
+      </w:r>
     </w:p>
     <w:p>
       <w:pPr>
         <w:pStyle w:val="ListParagraph"/>
         <w:numPr>
           <w:ilvl w:val="0"/>
-          <w:numId w:val="13"/>
+          <w:numId w:val="26"/>
         </w:numPr>
         <w:spacing w:after="0" w:line="276" w:lineRule="auto"/>
         <w:rPr>
@@ -1112,51 +1119,6 @@
         <w:rPr>
           <w:rFonts w:ascii="Times New Roman" w:hAnsi="Times New Roman" w:cs="Times New Roman"/>
         </w:rPr>
-        <w:t>Prior Lake High School</w:t>
-      </w:r>
-      <w:r>
-        <w:rPr>
-          <w:rFonts w:ascii="Times New Roman" w:hAnsi="Times New Roman" w:cs="Times New Roman"/>
-        </w:rPr>
-        <w:t xml:space="preserve"> </w:t>
-      </w:r>
-      <w:r>
-        <w:rPr>
-          <w:rFonts w:ascii="Times New Roman" w:hAnsi="Times New Roman" w:cs="Times New Roman"/>
-        </w:rPr>
-        <w:t>|</w:t>
-      </w:r>
-      <w:r>
-        <w:rPr>
-          <w:rFonts w:ascii="Times New Roman" w:hAnsi="Times New Roman" w:cs="Times New Roman"/>
-        </w:rPr>
-        <w:t xml:space="preserve"> </w:t>
-      </w:r>
-      <w:r>
-        <w:rPr>
-          <w:rFonts w:ascii="Times New Roman" w:hAnsi="Times New Roman" w:cs="Times New Roman"/>
-        </w:rPr>
-        <w:t>Sep 2015 – Jun 2019</w:t>
-      </w:r>
-    </w:p>
-    <w:p>
-      <w:pPr>
-        <w:pStyle w:val="ListParagraph"/>
-        <w:numPr>
-          <w:ilvl w:val="1"/>
-          <w:numId w:val="13"/>
-        </w:numPr>
-        <w:spacing w:after="0" w:line="276" w:lineRule="auto"/>
-        <w:rPr>
-          <w:rFonts w:ascii="Times New Roman" w:hAnsi="Times New Roman" w:cs="Times New Roman"/>
-          <w:b/>
-          <w:bCs/>
-        </w:rPr>
-      </w:pPr>
-      <w:r>
-        <w:rPr>
-          <w:rFonts w:ascii="Times New Roman" w:hAnsi="Times New Roman" w:cs="Times New Roman"/>
-        </w:rPr>
         <w:t xml:space="preserve">Avg. </w:t>
       </w:r>
       <w:r>
@@ -1170,88 +1132,6 @@
           <w:rFonts w:ascii="Times New Roman" w:hAnsi="Times New Roman" w:cs="Times New Roman"/>
         </w:rPr>
         <w:t xml:space="preserve"> of 3.84</w:t>
-      </w:r>
-    </w:p>
-    <w:p>
-      <w:pPr>
-        <w:pStyle w:val="ListParagraph"/>
-        <w:numPr>
-          <w:ilvl w:val="1"/>
-          <w:numId w:val="13"/>
-        </w:numPr>
-        <w:spacing w:after="0" w:line="276" w:lineRule="auto"/>
-        <w:rPr>
-          <w:rFonts w:ascii="Times New Roman" w:hAnsi="Times New Roman" w:cs="Times New Roman"/>
-          <w:b/>
-          <w:bCs/>
-        </w:rPr>
-      </w:pPr>
-      <w:r>
-        <w:rPr>
-          <w:rFonts w:ascii="Times New Roman" w:hAnsi="Times New Roman" w:cs="Times New Roman"/>
-        </w:rPr>
-        <w:t xml:space="preserve">36 </w:t>
-      </w:r>
-      <w:r>
-        <w:rPr>
-          <w:rFonts w:ascii="Times New Roman" w:hAnsi="Times New Roman" w:cs="Times New Roman"/>
-        </w:rPr>
-        <w:t xml:space="preserve">on </w:t>
-      </w:r>
-      <w:r>
-        <w:rPr>
-          <w:rFonts w:ascii="Times New Roman" w:hAnsi="Times New Roman" w:cs="Times New Roman"/>
-        </w:rPr>
-        <w:t xml:space="preserve">ACT English, 31 </w:t>
-      </w:r>
-      <w:r>
-        <w:rPr>
-          <w:rFonts w:ascii="Times New Roman" w:hAnsi="Times New Roman" w:cs="Times New Roman"/>
-        </w:rPr>
-        <w:t>overall</w:t>
-      </w:r>
-    </w:p>
-    <w:p>
-      <w:pPr>
-        <w:pStyle w:val="ListParagraph"/>
-        <w:spacing w:after="0" w:line="276" w:lineRule="auto"/>
-        <w:rPr>
-          <w:rFonts w:ascii="Times New Roman" w:hAnsi="Times New Roman" w:cs="Times New Roman"/>
-        </w:rPr>
-      </w:pPr>
-    </w:p>
-    <w:p>
-      <w:pPr>
-        <w:spacing w:after="0" w:line="276" w:lineRule="auto"/>
-        <w:rPr>
-          <w:rFonts w:ascii="Times New Roman" w:hAnsi="Times New Roman" w:cs="Times New Roman"/>
-          <w:b/>
-          <w:bCs/>
-        </w:rPr>
-      </w:pPr>
-      <w:r>
-        <w:rPr>
-          <w:rFonts w:ascii="Times New Roman" w:hAnsi="Times New Roman" w:cs="Times New Roman"/>
-          <w:b/>
-          <w:bCs/>
-        </w:rPr>
-        <w:t>Professional</w:t>
-      </w:r>
-      <w:r>
-        <w:rPr>
-          <w:rFonts w:ascii="Times New Roman" w:hAnsi="Times New Roman" w:cs="Times New Roman"/>
-          <w:b/>
-          <w:bCs/>
-        </w:rPr>
-        <w:t xml:space="preserve"> </w:t>
-      </w:r>
-      <w:r>
-        <w:rPr>
-          <w:rFonts w:ascii="Times New Roman" w:hAnsi="Times New Roman" w:cs="Times New Roman"/>
-          <w:b/>
-          <w:bCs/>
-        </w:rPr>
-        <w:t>Experience</w:t>
       </w:r>
     </w:p>
     <w:p>
@@ -1259,9 +1139,87 @@
         <w:pStyle w:val="ListParagraph"/>
         <w:numPr>
           <w:ilvl w:val="0"/>
-          <w:numId w:val="14"/>
+          <w:numId w:val="26"/>
         </w:numPr>
         <w:spacing w:after="0" w:line="276" w:lineRule="auto"/>
+        <w:rPr>
+          <w:rFonts w:ascii="Times New Roman" w:hAnsi="Times New Roman" w:cs="Times New Roman"/>
+          <w:b/>
+          <w:bCs/>
+        </w:rPr>
+      </w:pPr>
+      <w:r>
+        <w:rPr>
+          <w:rFonts w:ascii="Times New Roman" w:hAnsi="Times New Roman" w:cs="Times New Roman"/>
+        </w:rPr>
+        <w:t xml:space="preserve">36 </w:t>
+      </w:r>
+      <w:r>
+        <w:rPr>
+          <w:rFonts w:ascii="Times New Roman" w:hAnsi="Times New Roman" w:cs="Times New Roman"/>
+        </w:rPr>
+        <w:t xml:space="preserve">on </w:t>
+      </w:r>
+      <w:r>
+        <w:rPr>
+          <w:rFonts w:ascii="Times New Roman" w:hAnsi="Times New Roman" w:cs="Times New Roman"/>
+        </w:rPr>
+        <w:t xml:space="preserve">ACT English, 31 </w:t>
+      </w:r>
+      <w:r>
+        <w:rPr>
+          <w:rFonts w:ascii="Times New Roman" w:hAnsi="Times New Roman" w:cs="Times New Roman"/>
+        </w:rPr>
+        <w:t>overall</w:t>
+      </w:r>
+    </w:p>
+    <w:p>
+      <w:pPr>
+        <w:pStyle w:val="ListParagraph"/>
+        <w:spacing w:after="0" w:line="276" w:lineRule="auto"/>
+        <w:rPr>
+          <w:rFonts w:ascii="Times New Roman" w:hAnsi="Times New Roman" w:cs="Times New Roman"/>
+        </w:rPr>
+      </w:pPr>
+    </w:p>
+    <w:p>
+      <w:pPr>
+        <w:spacing w:after="0" w:line="276" w:lineRule="auto"/>
+        <w:rPr>
+          <w:rFonts w:ascii="Georgia" w:hAnsi="Georgia" w:cs="Times New Roman"/>
+          <w:b/>
+          <w:bCs/>
+        </w:rPr>
+      </w:pPr>
+      <w:r>
+        <w:rPr>
+          <w:rFonts w:ascii="Georgia" w:hAnsi="Georgia" w:cs="Times New Roman"/>
+          <w:b/>
+          <w:bCs/>
+        </w:rPr>
+        <w:t>Professional</w:t>
+      </w:r>
+      <w:r>
+        <w:rPr>
+          <w:rFonts w:ascii="Georgia" w:hAnsi="Georgia" w:cs="Times New Roman"/>
+          <w:b/>
+          <w:bCs/>
+        </w:rPr>
+        <w:t xml:space="preserve"> </w:t>
+      </w:r>
+      <w:r>
+        <w:rPr>
+          <w:rFonts w:ascii="Georgia" w:hAnsi="Georgia" w:cs="Times New Roman"/>
+          <w:b/>
+          <w:bCs/>
+        </w:rPr>
+        <w:t>Experience</w:t>
+      </w:r>
+    </w:p>
+    <w:p>
+      <w:pPr>
+        <w:spacing w:after="0" w:line="276" w:lineRule="auto"/>
+        <w:ind w:firstLine="360"/>
         <w:rPr>
           <w:rFonts w:ascii="Times New Roman" w:hAnsi="Times New Roman" w:cs="Times New Roman"/>
           <w:b/>
@@ -1336,9 +1294,15 @@
     <w:p>
       <w:pPr>
         <w:pStyle w:val="ListParagraph"/>
+        <w:numPr>
+          <w:ilvl w:val="0"/>
+          <w:numId w:val="25"/>
+        </w:numPr>
         <w:spacing w:after="0" w:line="276" w:lineRule="auto"/>
         <w:rPr>
           <w:rFonts w:ascii="Times New Roman" w:hAnsi="Times New Roman" w:cs="Times New Roman"/>
+          <w:b/>
+          <w:bCs/>
         </w:rPr>
       </w:pPr>
       <w:r>
@@ -1412,14 +1376,14 @@
       <w:pPr>
         <w:spacing w:after="0" w:line="276" w:lineRule="auto"/>
         <w:rPr>
-          <w:rFonts w:ascii="Times New Roman" w:hAnsi="Times New Roman" w:cs="Times New Roman"/>
+          <w:rFonts w:ascii="Georgia" w:hAnsi="Georgia" w:cs="Times New Roman"/>
           <w:b/>
           <w:bCs/>
         </w:rPr>
       </w:pPr>
       <w:r>
         <w:rPr>
-          <w:rFonts w:ascii="Times New Roman" w:hAnsi="Times New Roman" w:cs="Times New Roman"/>
+          <w:rFonts w:ascii="Georgia" w:hAnsi="Georgia" w:cs="Times New Roman"/>
           <w:b/>
           <w:bCs/>
         </w:rPr>
@@ -1428,15 +1392,12 @@
     </w:p>
     <w:p>
       <w:pPr>
-        <w:pStyle w:val="ListParagraph"/>
-        <w:numPr>
-          <w:ilvl w:val="0"/>
-          <w:numId w:val="2"/>
-        </w:numPr>
         <w:spacing w:after="0" w:line="276" w:lineRule="auto"/>
-        <w:ind w:left="720"/>
-        <w:rPr>
-          <w:rFonts w:ascii="Times New Roman" w:hAnsi="Times New Roman" w:cs="Times New Roman"/>
+        <w:ind w:firstLine="360"/>
+        <w:rPr>
+          <w:rFonts w:ascii="Georgia" w:hAnsi="Georgia" w:cs="Times New Roman"/>
+          <w:b/>
+          <w:bCs/>
         </w:rPr>
       </w:pPr>
       <w:hyperlink r:id="rId12" w:history="1">
@@ -1512,81 +1473,90 @@
         <w:rPr>
           <w:rFonts w:ascii="Times New Roman" w:hAnsi="Times New Roman" w:cs="Times New Roman"/>
         </w:rPr>
-        <w:t>recruited for</w:t>
-      </w:r>
-    </w:p>
-    <w:p>
-      <w:pPr>
-        <w:pStyle w:val="ListParagraph"/>
-        <w:spacing w:after="0" w:line="276" w:lineRule="auto"/>
-        <w:rPr>
-          <w:rFonts w:ascii="Times New Roman" w:hAnsi="Times New Roman" w:cs="Times New Roman"/>
-        </w:rPr>
-      </w:pPr>
-      <w:r>
-        <w:rPr>
-          <w:rFonts w:ascii="Times New Roman" w:hAnsi="Times New Roman" w:cs="Times New Roman"/>
-        </w:rPr>
-        <w:t>W</w:t>
-      </w:r>
-      <w:r>
-        <w:rPr>
-          <w:rFonts w:ascii="Times New Roman" w:hAnsi="Times New Roman" w:cs="Times New Roman"/>
-        </w:rPr>
-        <w:t>ebsite to m</w:t>
-      </w:r>
-      <w:r>
-        <w:rPr>
-          <w:rFonts w:ascii="Times New Roman" w:hAnsi="Times New Roman" w:cs="Times New Roman"/>
-        </w:rPr>
-        <w:t>atch</w:t>
-      </w:r>
-      <w:r>
-        <w:rPr>
-          <w:rFonts w:ascii="Times New Roman" w:hAnsi="Times New Roman" w:cs="Times New Roman"/>
-        </w:rPr>
-        <w:t xml:space="preserve"> mentors and mentees at Winona State University</w:t>
-      </w:r>
-      <w:r>
-        <w:rPr>
-          <w:rFonts w:ascii="Times New Roman" w:hAnsi="Times New Roman" w:cs="Times New Roman"/>
-        </w:rPr>
-        <w:t>.</w:t>
-      </w:r>
-      <w:r>
-        <w:rPr>
-          <w:rFonts w:ascii="Times New Roman" w:hAnsi="Times New Roman" w:cs="Times New Roman"/>
-        </w:rPr>
-        <w:t xml:space="preserve"> </w:t>
-      </w:r>
-      <w:r>
-        <w:rPr>
-          <w:rFonts w:ascii="Times New Roman" w:hAnsi="Times New Roman" w:cs="Times New Roman"/>
-        </w:rPr>
-        <w:t>W</w:t>
-      </w:r>
-      <w:r>
-        <w:rPr>
-          <w:rFonts w:ascii="Times New Roman" w:hAnsi="Times New Roman" w:cs="Times New Roman"/>
-        </w:rPr>
-        <w:t>ritten in HTML, CSS, JavaScript, PHP, and SQL</w:t>
-      </w:r>
-      <w:r>
-        <w:rPr>
-          <w:rFonts w:ascii="Times New Roman" w:hAnsi="Times New Roman" w:cs="Times New Roman"/>
-        </w:rPr>
-        <w:t>.</w:t>
-      </w:r>
+        <w:t xml:space="preserve">recruited </w:t>
+      </w:r>
+      <w:proofErr w:type="gramStart"/>
+      <w:r>
+        <w:rPr>
+          <w:rFonts w:ascii="Times New Roman" w:hAnsi="Times New Roman" w:cs="Times New Roman"/>
+        </w:rPr>
+        <w:t>for</w:t>
+      </w:r>
+      <w:proofErr w:type="gramEnd"/>
     </w:p>
     <w:p>
       <w:pPr>
         <w:pStyle w:val="ListParagraph"/>
         <w:numPr>
           <w:ilvl w:val="0"/>
-          <w:numId w:val="2"/>
+          <w:numId w:val="24"/>
         </w:numPr>
         <w:spacing w:after="0" w:line="276" w:lineRule="auto"/>
-        <w:ind w:left="720"/>
+        <w:rPr>
+          <w:rFonts w:ascii="Georgia" w:hAnsi="Georgia" w:cs="Times New Roman"/>
+          <w:b/>
+          <w:bCs/>
+        </w:rPr>
+      </w:pPr>
+      <w:r>
+        <w:rPr>
+          <w:rFonts w:ascii="Times New Roman" w:hAnsi="Times New Roman" w:cs="Times New Roman"/>
+        </w:rPr>
+        <w:t>W</w:t>
+      </w:r>
+      <w:r>
+        <w:rPr>
+          <w:rFonts w:ascii="Times New Roman" w:hAnsi="Times New Roman" w:cs="Times New Roman"/>
+        </w:rPr>
+        <w:t>ebsite to m</w:t>
+      </w:r>
+      <w:r>
+        <w:rPr>
+          <w:rFonts w:ascii="Times New Roman" w:hAnsi="Times New Roman" w:cs="Times New Roman"/>
+        </w:rPr>
+        <w:t>atch</w:t>
+      </w:r>
+      <w:r>
+        <w:rPr>
+          <w:rFonts w:ascii="Times New Roman" w:hAnsi="Times New Roman" w:cs="Times New Roman"/>
+        </w:rPr>
+        <w:t xml:space="preserve"> mentors and mentees at Winona State University</w:t>
+      </w:r>
+      <w:r>
+        <w:rPr>
+          <w:rFonts w:ascii="Times New Roman" w:hAnsi="Times New Roman" w:cs="Times New Roman"/>
+        </w:rPr>
+        <w:t>.</w:t>
+      </w:r>
+      <w:r>
+        <w:rPr>
+          <w:rFonts w:ascii="Times New Roman" w:hAnsi="Times New Roman" w:cs="Times New Roman"/>
+        </w:rPr>
+        <w:t xml:space="preserve"> </w:t>
+      </w:r>
+      <w:r>
+        <w:rPr>
+          <w:rFonts w:ascii="Times New Roman" w:hAnsi="Times New Roman" w:cs="Times New Roman"/>
+        </w:rPr>
+        <w:t>W</w:t>
+      </w:r>
+      <w:r>
+        <w:rPr>
+          <w:rFonts w:ascii="Times New Roman" w:hAnsi="Times New Roman" w:cs="Times New Roman"/>
+        </w:rPr>
+        <w:t>ritten in HTML, CSS, JavaScript, PHP, and SQL</w:t>
+      </w:r>
+      <w:r>
+        <w:rPr>
+          <w:rFonts w:ascii="Times New Roman" w:hAnsi="Times New Roman" w:cs="Times New Roman"/>
+        </w:rPr>
+        <w:t>.</w:t>
+      </w:r>
+    </w:p>
+    <w:p>
+      <w:pPr>
+        <w:spacing w:after="0" w:line="276" w:lineRule="auto"/>
+        <w:ind w:firstLine="360"/>
         <w:rPr>
           <w:rFonts w:ascii="Times New Roman" w:hAnsi="Times New Roman" w:cs="Times New Roman"/>
         </w:rPr>
@@ -1622,6 +1592,10 @@
     <w:p>
       <w:pPr>
         <w:pStyle w:val="ListParagraph"/>
+        <w:numPr>
+          <w:ilvl w:val="0"/>
+          <w:numId w:val="24"/>
+        </w:numPr>
         <w:spacing w:after="0" w:line="276" w:lineRule="auto"/>
         <w:rPr>
           <w:rFonts w:ascii="Times New Roman" w:hAnsi="Times New Roman" w:cs="Times New Roman"/>
@@ -1702,6 +1676,230 @@
 <file path=word/numbering.xml><?xml version="1.0" encoding="utf-8"?>
 <w:numbering xmlns:wpc="http://schemas.microsoft.com/office/word/2010/wordprocessingCanvas" xmlns:cx="http://schemas.microsoft.com/office/drawing/2014/chartex" xmlns:cx1="http://schemas.microsoft.com/office/drawing/2015/9/8/chartex" xmlns:cx2="http://schemas.microsoft.com/office/drawing/2015/10/21/chartex" xmlns:cx3="http://schemas.microsoft.com/office/drawing/2016/5/9/chartex" xmlns:cx4="http://schemas.microsoft.com/office/drawing/2016/5/10/chartex" xmlns:cx5="http://schemas.microsoft.com/office/drawing/2016/5/11/chartex" xmlns:cx6="http://schemas.microsoft.com/office/drawing/2016/5/12/chartex" xmlns:cx7="http://schemas.microsoft.com/office/drawing/2016/5/13/chartex" xmlns:cx8="http://schemas.microsoft.com/office/drawing/2016/5/14/chartex" xmlns:mc="http://schemas.openxmlformats.org/markup-compatibility/2006" xmlns:aink="http://schemas.microsoft.com/office/drawing/2016/ink" xmlns:am3d="http://schemas.microsoft.com/office/drawing/2017/model3d" xmlns:o="urn:schemas-microsoft-com:office:office" xmlns:oel="http://schemas.microsoft.com/office/2019/extlst" xmlns:r="http://schemas.openxmlformats.org/officeDocument/2006/relationships" xmlns:m="http://schemas.openxmlformats.org/officeDocument/2006/math" xmlns:v="urn:schemas-microsoft-com:vml" xmlns:wp14="http://schemas.microsoft.com/office/word/2010/wordprocessingDrawing" xmlns:wp="http://schemas.openxmlformats.org/drawingml/2006/wordprocessingDrawing" xmlns:w10="urn:schemas-microsoft-com:office:word" xmlns:w="http://schemas.openxmlformats.org/wordprocessingml/2006/main" xmlns:w14="http://schemas.microsoft.com/office/word/2010/wordml" xmlns:w15="http://schemas.microsoft.com/office/word/2012/wordml" xmlns:w16cex="http://schemas.microsoft.com/office/word/2018/wordml/cex" xmlns:w16cid="http://schemas.microsoft.com/office/word/2016/wordml/cid" xmlns:w16="http://schemas.microsoft.com/office/word/2018/wordml" xmlns:w16sdtdh="http://schemas.microsoft.com/office/word/2020/wordml/sdtdatahash" xmlns:w16se="http://schemas.microsoft.com/office/word/2015/wordml/symex" xmlns:wpg="http://schemas.microsoft.com/office/word/2010/wordprocessingGroup" xmlns:wpi="http://schemas.microsoft.com/office/word/2010/wordprocessingInk" xmlns:wne="http://schemas.microsoft.com/office/word/2006/wordml" xmlns:wps="http://schemas.microsoft.com/office/word/2010/wordprocessingShape" mc:Ignorable="w14 w15 w16se w16cid w16 w16cex w16sdtdh wp14">
   <w:abstractNum w:abstractNumId="0" w15:restartNumberingAfterBreak="0">
+    <w:nsid w:val="0568152D"/>
+    <w:multiLevelType w:val="hybridMultilevel"/>
+    <w:tmpl w:val="7446FD1C"/>
+    <w:lvl w:ilvl="0" w:tplc="A8F414E2">
+      <w:numFmt w:val="bullet"/>
+      <w:lvlText w:val="-"/>
+      <w:lvlJc w:val="left"/>
+      <w:pPr>
+        <w:ind w:left="1080" w:hanging="360"/>
+      </w:pPr>
+      <w:rPr>
+        <w:rFonts w:ascii="Times New Roman" w:eastAsiaTheme="minorHAnsi" w:hAnsi="Times New Roman" w:cs="Times New Roman" w:hint="default"/>
+      </w:rPr>
+    </w:lvl>
+    <w:lvl w:ilvl="1" w:tplc="04090003" w:tentative="1">
+      <w:start w:val="1"/>
+      <w:numFmt w:val="bullet"/>
+      <w:lvlText w:val="o"/>
+      <w:lvlJc w:val="left"/>
+      <w:pPr>
+        <w:ind w:left="1800" w:hanging="360"/>
+      </w:pPr>
+      <w:rPr>
+        <w:rFonts w:ascii="Courier New" w:hAnsi="Courier New" w:cs="Courier New" w:hint="default"/>
+      </w:rPr>
+    </w:lvl>
+    <w:lvl w:ilvl="2" w:tplc="04090005">
+      <w:start w:val="1"/>
+      <w:numFmt w:val="bullet"/>
+      <w:lvlText w:val=""/>
+      <w:lvlJc w:val="left"/>
+      <w:pPr>
+        <w:ind w:left="2520" w:hanging="360"/>
+      </w:pPr>
+      <w:rPr>
+        <w:rFonts w:ascii="Wingdings" w:hAnsi="Wingdings" w:hint="default"/>
+      </w:rPr>
+    </w:lvl>
+    <w:lvl w:ilvl="3" w:tplc="04090001" w:tentative="1">
+      <w:start w:val="1"/>
+      <w:numFmt w:val="bullet"/>
+      <w:lvlText w:val=""/>
+      <w:lvlJc w:val="left"/>
+      <w:pPr>
+        <w:ind w:left="3240" w:hanging="360"/>
+      </w:pPr>
+      <w:rPr>
+        <w:rFonts w:ascii="Symbol" w:hAnsi="Symbol" w:hint="default"/>
+      </w:rPr>
+    </w:lvl>
+    <w:lvl w:ilvl="4" w:tplc="04090003" w:tentative="1">
+      <w:start w:val="1"/>
+      <w:numFmt w:val="bullet"/>
+      <w:lvlText w:val="o"/>
+      <w:lvlJc w:val="left"/>
+      <w:pPr>
+        <w:ind w:left="3960" w:hanging="360"/>
+      </w:pPr>
+      <w:rPr>
+        <w:rFonts w:ascii="Courier New" w:hAnsi="Courier New" w:cs="Courier New" w:hint="default"/>
+      </w:rPr>
+    </w:lvl>
+    <w:lvl w:ilvl="5" w:tplc="04090005" w:tentative="1">
+      <w:start w:val="1"/>
+      <w:numFmt w:val="bullet"/>
+      <w:lvlText w:val=""/>
+      <w:lvlJc w:val="left"/>
+      <w:pPr>
+        <w:ind w:left="4680" w:hanging="360"/>
+      </w:pPr>
+      <w:rPr>
+        <w:rFonts w:ascii="Wingdings" w:hAnsi="Wingdings" w:hint="default"/>
+      </w:rPr>
+    </w:lvl>
+    <w:lvl w:ilvl="6" w:tplc="04090001" w:tentative="1">
+      <w:start w:val="1"/>
+      <w:numFmt w:val="bullet"/>
+      <w:lvlText w:val=""/>
+      <w:lvlJc w:val="left"/>
+      <w:pPr>
+        <w:ind w:left="5400" w:hanging="360"/>
+      </w:pPr>
+      <w:rPr>
+        <w:rFonts w:ascii="Symbol" w:hAnsi="Symbol" w:hint="default"/>
+      </w:rPr>
+    </w:lvl>
+    <w:lvl w:ilvl="7" w:tplc="04090003" w:tentative="1">
+      <w:start w:val="1"/>
+      <w:numFmt w:val="bullet"/>
+      <w:lvlText w:val="o"/>
+      <w:lvlJc w:val="left"/>
+      <w:pPr>
+        <w:ind w:left="6120" w:hanging="360"/>
+      </w:pPr>
+      <w:rPr>
+        <w:rFonts w:ascii="Courier New" w:hAnsi="Courier New" w:cs="Courier New" w:hint="default"/>
+      </w:rPr>
+    </w:lvl>
+    <w:lvl w:ilvl="8" w:tplc="04090005" w:tentative="1">
+      <w:start w:val="1"/>
+      <w:numFmt w:val="bullet"/>
+      <w:lvlText w:val=""/>
+      <w:lvlJc w:val="left"/>
+      <w:pPr>
+        <w:ind w:left="6840" w:hanging="360"/>
+      </w:pPr>
+      <w:rPr>
+        <w:rFonts w:ascii="Wingdings" w:hAnsi="Wingdings" w:hint="default"/>
+      </w:rPr>
+    </w:lvl>
+  </w:abstractNum>
+  <w:abstractNum w:abstractNumId="1" w15:restartNumberingAfterBreak="0">
+    <w:nsid w:val="0C413A29"/>
+    <w:multiLevelType w:val="hybridMultilevel"/>
+    <w:tmpl w:val="D9EE1FE0"/>
+    <w:lvl w:ilvl="0" w:tplc="A8F414E2">
+      <w:numFmt w:val="bullet"/>
+      <w:lvlText w:val="-"/>
+      <w:lvlJc w:val="left"/>
+      <w:pPr>
+        <w:ind w:left="1080" w:hanging="360"/>
+      </w:pPr>
+      <w:rPr>
+        <w:rFonts w:ascii="Times New Roman" w:eastAsiaTheme="minorHAnsi" w:hAnsi="Times New Roman" w:cs="Times New Roman" w:hint="default"/>
+      </w:rPr>
+    </w:lvl>
+    <w:lvl w:ilvl="1" w:tplc="FFFFFFFF" w:tentative="1">
+      <w:start w:val="1"/>
+      <w:numFmt w:val="bullet"/>
+      <w:lvlText w:val="o"/>
+      <w:lvlJc w:val="left"/>
+      <w:pPr>
+        <w:ind w:left="1800" w:hanging="360"/>
+      </w:pPr>
+      <w:rPr>
+        <w:rFonts w:ascii="Courier New" w:hAnsi="Courier New" w:cs="Courier New" w:hint="default"/>
+      </w:rPr>
+    </w:lvl>
+    <w:lvl w:ilvl="2" w:tplc="FFFFFFFF" w:tentative="1">
+      <w:start w:val="1"/>
+      <w:numFmt w:val="bullet"/>
+      <w:lvlText w:val=""/>
+      <w:lvlJc w:val="left"/>
+      <w:pPr>
+        <w:ind w:left="2520" w:hanging="360"/>
+      </w:pPr>
+      <w:rPr>
+        <w:rFonts w:ascii="Wingdings" w:hAnsi="Wingdings" w:hint="default"/>
+      </w:rPr>
+    </w:lvl>
+    <w:lvl w:ilvl="3" w:tplc="FFFFFFFF" w:tentative="1">
+      <w:start w:val="1"/>
+      <w:numFmt w:val="bullet"/>
+      <w:lvlText w:val=""/>
+      <w:lvlJc w:val="left"/>
+      <w:pPr>
+        <w:ind w:left="3240" w:hanging="360"/>
+      </w:pPr>
+      <w:rPr>
+        <w:rFonts w:ascii="Symbol" w:hAnsi="Symbol" w:hint="default"/>
+      </w:rPr>
+    </w:lvl>
+    <w:lvl w:ilvl="4" w:tplc="FFFFFFFF" w:tentative="1">
+      <w:start w:val="1"/>
+      <w:numFmt w:val="bullet"/>
+      <w:lvlText w:val="o"/>
+      <w:lvlJc w:val="left"/>
+      <w:pPr>
+        <w:ind w:left="3960" w:hanging="360"/>
+      </w:pPr>
+      <w:rPr>
+        <w:rFonts w:ascii="Courier New" w:hAnsi="Courier New" w:cs="Courier New" w:hint="default"/>
+      </w:rPr>
+    </w:lvl>
+    <w:lvl w:ilvl="5" w:tplc="FFFFFFFF" w:tentative="1">
+      <w:start w:val="1"/>
+      <w:numFmt w:val="bullet"/>
+      <w:lvlText w:val=""/>
+      <w:lvlJc w:val="left"/>
+      <w:pPr>
+        <w:ind w:left="4680" w:hanging="360"/>
+      </w:pPr>
+      <w:rPr>
+        <w:rFonts w:ascii="Wingdings" w:hAnsi="Wingdings" w:hint="default"/>
+      </w:rPr>
+    </w:lvl>
+    <w:lvl w:ilvl="6" w:tplc="FFFFFFFF" w:tentative="1">
+      <w:start w:val="1"/>
+      <w:numFmt w:val="bullet"/>
+      <w:lvlText w:val=""/>
+      <w:lvlJc w:val="left"/>
+      <w:pPr>
+        <w:ind w:left="5400" w:hanging="360"/>
+      </w:pPr>
+      <w:rPr>
+        <w:rFonts w:ascii="Symbol" w:hAnsi="Symbol" w:hint="default"/>
+      </w:rPr>
+    </w:lvl>
+    <w:lvl w:ilvl="7" w:tplc="FFFFFFFF" w:tentative="1">
+      <w:start w:val="1"/>
+      <w:numFmt w:val="bullet"/>
+      <w:lvlText w:val="o"/>
+      <w:lvlJc w:val="left"/>
+      <w:pPr>
+        <w:ind w:left="6120" w:hanging="360"/>
+      </w:pPr>
+      <w:rPr>
+        <w:rFonts w:ascii="Courier New" w:hAnsi="Courier New" w:cs="Courier New" w:hint="default"/>
+      </w:rPr>
+    </w:lvl>
+    <w:lvl w:ilvl="8" w:tplc="FFFFFFFF" w:tentative="1">
+      <w:start w:val="1"/>
+      <w:numFmt w:val="bullet"/>
+      <w:lvlText w:val=""/>
+      <w:lvlJc w:val="left"/>
+      <w:pPr>
+        <w:ind w:left="6840" w:hanging="360"/>
+      </w:pPr>
+      <w:rPr>
+        <w:rFonts w:ascii="Wingdings" w:hAnsi="Wingdings" w:hint="default"/>
+      </w:rPr>
+    </w:lvl>
+  </w:abstractNum>
+  <w:abstractNum w:abstractNumId="2" w15:restartNumberingAfterBreak="0">
     <w:nsid w:val="0ED24EF0"/>
     <w:multiLevelType w:val="hybridMultilevel"/>
     <w:tmpl w:val="3CE6C3FA"/>
@@ -1814,7 +2012,7 @@
       </w:rPr>
     </w:lvl>
   </w:abstractNum>
-  <w:abstractNum w:abstractNumId="1" w15:restartNumberingAfterBreak="0">
+  <w:abstractNum w:abstractNumId="3" w15:restartNumberingAfterBreak="0">
     <w:nsid w:val="169F00E5"/>
     <w:multiLevelType w:val="hybridMultilevel"/>
     <w:tmpl w:val="F3221F44"/>
@@ -1927,7 +2125,7 @@
       </w:rPr>
     </w:lvl>
   </w:abstractNum>
-  <w:abstractNum w:abstractNumId="2" w15:restartNumberingAfterBreak="0">
+  <w:abstractNum w:abstractNumId="4" w15:restartNumberingAfterBreak="0">
     <w:nsid w:val="1C551002"/>
     <w:multiLevelType w:val="hybridMultilevel"/>
     <w:tmpl w:val="87009240"/>
@@ -2040,7 +2238,344 @@
       </w:rPr>
     </w:lvl>
   </w:abstractNum>
-  <w:abstractNum w:abstractNumId="3" w15:restartNumberingAfterBreak="0">
+  <w:abstractNum w:abstractNumId="5" w15:restartNumberingAfterBreak="0">
+    <w:nsid w:val="227B0C0F"/>
+    <w:multiLevelType w:val="hybridMultilevel"/>
+    <w:tmpl w:val="4B845D1C"/>
+    <w:lvl w:ilvl="0" w:tplc="114272AA">
+      <w:numFmt w:val="bullet"/>
+      <w:lvlText w:val="-"/>
+      <w:lvlJc w:val="left"/>
+      <w:pPr>
+        <w:ind w:left="1800" w:hanging="360"/>
+      </w:pPr>
+      <w:rPr>
+        <w:rFonts w:ascii="Times New Roman" w:eastAsiaTheme="minorHAnsi" w:hAnsi="Times New Roman" w:cs="Times New Roman" w:hint="default"/>
+      </w:rPr>
+    </w:lvl>
+    <w:lvl w:ilvl="1" w:tplc="04090003" w:tentative="1">
+      <w:start w:val="1"/>
+      <w:numFmt w:val="bullet"/>
+      <w:lvlText w:val="o"/>
+      <w:lvlJc w:val="left"/>
+      <w:pPr>
+        <w:ind w:left="2520" w:hanging="360"/>
+      </w:pPr>
+      <w:rPr>
+        <w:rFonts w:ascii="Courier New" w:hAnsi="Courier New" w:cs="Courier New" w:hint="default"/>
+      </w:rPr>
+    </w:lvl>
+    <w:lvl w:ilvl="2" w:tplc="04090005" w:tentative="1">
+      <w:start w:val="1"/>
+      <w:numFmt w:val="bullet"/>
+      <w:lvlText w:val=""/>
+      <w:lvlJc w:val="left"/>
+      <w:pPr>
+        <w:ind w:left="3240" w:hanging="360"/>
+      </w:pPr>
+      <w:rPr>
+        <w:rFonts w:ascii="Wingdings" w:hAnsi="Wingdings" w:hint="default"/>
+      </w:rPr>
+    </w:lvl>
+    <w:lvl w:ilvl="3" w:tplc="04090001" w:tentative="1">
+      <w:start w:val="1"/>
+      <w:numFmt w:val="bullet"/>
+      <w:lvlText w:val=""/>
+      <w:lvlJc w:val="left"/>
+      <w:pPr>
+        <w:ind w:left="3960" w:hanging="360"/>
+      </w:pPr>
+      <w:rPr>
+        <w:rFonts w:ascii="Symbol" w:hAnsi="Symbol" w:hint="default"/>
+      </w:rPr>
+    </w:lvl>
+    <w:lvl w:ilvl="4" w:tplc="04090003" w:tentative="1">
+      <w:start w:val="1"/>
+      <w:numFmt w:val="bullet"/>
+      <w:lvlText w:val="o"/>
+      <w:lvlJc w:val="left"/>
+      <w:pPr>
+        <w:ind w:left="4680" w:hanging="360"/>
+      </w:pPr>
+      <w:rPr>
+        <w:rFonts w:ascii="Courier New" w:hAnsi="Courier New" w:cs="Courier New" w:hint="default"/>
+      </w:rPr>
+    </w:lvl>
+    <w:lvl w:ilvl="5" w:tplc="04090005" w:tentative="1">
+      <w:start w:val="1"/>
+      <w:numFmt w:val="bullet"/>
+      <w:lvlText w:val=""/>
+      <w:lvlJc w:val="left"/>
+      <w:pPr>
+        <w:ind w:left="5400" w:hanging="360"/>
+      </w:pPr>
+      <w:rPr>
+        <w:rFonts w:ascii="Wingdings" w:hAnsi="Wingdings" w:hint="default"/>
+      </w:rPr>
+    </w:lvl>
+    <w:lvl w:ilvl="6" w:tplc="04090001" w:tentative="1">
+      <w:start w:val="1"/>
+      <w:numFmt w:val="bullet"/>
+      <w:lvlText w:val=""/>
+      <w:lvlJc w:val="left"/>
+      <w:pPr>
+        <w:ind w:left="6120" w:hanging="360"/>
+      </w:pPr>
+      <w:rPr>
+        <w:rFonts w:ascii="Symbol" w:hAnsi="Symbol" w:hint="default"/>
+      </w:rPr>
+    </w:lvl>
+    <w:lvl w:ilvl="7" w:tplc="04090003" w:tentative="1">
+      <w:start w:val="1"/>
+      <w:numFmt w:val="bullet"/>
+      <w:lvlText w:val="o"/>
+      <w:lvlJc w:val="left"/>
+      <w:pPr>
+        <w:ind w:left="6840" w:hanging="360"/>
+      </w:pPr>
+      <w:rPr>
+        <w:rFonts w:ascii="Courier New" w:hAnsi="Courier New" w:cs="Courier New" w:hint="default"/>
+      </w:rPr>
+    </w:lvl>
+    <w:lvl w:ilvl="8" w:tplc="04090005" w:tentative="1">
+      <w:start w:val="1"/>
+      <w:numFmt w:val="bullet"/>
+      <w:lvlText w:val=""/>
+      <w:lvlJc w:val="left"/>
+      <w:pPr>
+        <w:ind w:left="7560" w:hanging="360"/>
+      </w:pPr>
+      <w:rPr>
+        <w:rFonts w:ascii="Wingdings" w:hAnsi="Wingdings" w:hint="default"/>
+      </w:rPr>
+    </w:lvl>
+  </w:abstractNum>
+  <w:abstractNum w:abstractNumId="6" w15:restartNumberingAfterBreak="0">
+    <w:nsid w:val="26C5087E"/>
+    <w:multiLevelType w:val="hybridMultilevel"/>
+    <w:tmpl w:val="F120FBD4"/>
+    <w:lvl w:ilvl="0" w:tplc="A8F414E2">
+      <w:numFmt w:val="bullet"/>
+      <w:lvlText w:val="-"/>
+      <w:lvlJc w:val="left"/>
+      <w:pPr>
+        <w:ind w:left="1080" w:hanging="360"/>
+      </w:pPr>
+      <w:rPr>
+        <w:rFonts w:ascii="Times New Roman" w:eastAsiaTheme="minorHAnsi" w:hAnsi="Times New Roman" w:cs="Times New Roman" w:hint="default"/>
+      </w:rPr>
+    </w:lvl>
+    <w:lvl w:ilvl="1" w:tplc="04090003" w:tentative="1">
+      <w:start w:val="1"/>
+      <w:numFmt w:val="bullet"/>
+      <w:lvlText w:val="o"/>
+      <w:lvlJc w:val="left"/>
+      <w:pPr>
+        <w:ind w:left="1800" w:hanging="360"/>
+      </w:pPr>
+      <w:rPr>
+        <w:rFonts w:ascii="Courier New" w:hAnsi="Courier New" w:cs="Courier New" w:hint="default"/>
+      </w:rPr>
+    </w:lvl>
+    <w:lvl w:ilvl="2" w:tplc="04090005" w:tentative="1">
+      <w:start w:val="1"/>
+      <w:numFmt w:val="bullet"/>
+      <w:lvlText w:val=""/>
+      <w:lvlJc w:val="left"/>
+      <w:pPr>
+        <w:ind w:left="2520" w:hanging="360"/>
+      </w:pPr>
+      <w:rPr>
+        <w:rFonts w:ascii="Wingdings" w:hAnsi="Wingdings" w:hint="default"/>
+      </w:rPr>
+    </w:lvl>
+    <w:lvl w:ilvl="3" w:tplc="04090001" w:tentative="1">
+      <w:start w:val="1"/>
+      <w:numFmt w:val="bullet"/>
+      <w:lvlText w:val=""/>
+      <w:lvlJc w:val="left"/>
+      <w:pPr>
+        <w:ind w:left="3240" w:hanging="360"/>
+      </w:pPr>
+      <w:rPr>
+        <w:rFonts w:ascii="Symbol" w:hAnsi="Symbol" w:hint="default"/>
+      </w:rPr>
+    </w:lvl>
+    <w:lvl w:ilvl="4" w:tplc="04090003" w:tentative="1">
+      <w:start w:val="1"/>
+      <w:numFmt w:val="bullet"/>
+      <w:lvlText w:val="o"/>
+      <w:lvlJc w:val="left"/>
+      <w:pPr>
+        <w:ind w:left="3960" w:hanging="360"/>
+      </w:pPr>
+      <w:rPr>
+        <w:rFonts w:ascii="Courier New" w:hAnsi="Courier New" w:cs="Courier New" w:hint="default"/>
+      </w:rPr>
+    </w:lvl>
+    <w:lvl w:ilvl="5" w:tplc="04090005" w:tentative="1">
+      <w:start w:val="1"/>
+      <w:numFmt w:val="bullet"/>
+      <w:lvlText w:val=""/>
+      <w:lvlJc w:val="left"/>
+      <w:pPr>
+        <w:ind w:left="4680" w:hanging="360"/>
+      </w:pPr>
+      <w:rPr>
+        <w:rFonts w:ascii="Wingdings" w:hAnsi="Wingdings" w:hint="default"/>
+      </w:rPr>
+    </w:lvl>
+    <w:lvl w:ilvl="6" w:tplc="04090001" w:tentative="1">
+      <w:start w:val="1"/>
+      <w:numFmt w:val="bullet"/>
+      <w:lvlText w:val=""/>
+      <w:lvlJc w:val="left"/>
+      <w:pPr>
+        <w:ind w:left="5400" w:hanging="360"/>
+      </w:pPr>
+      <w:rPr>
+        <w:rFonts w:ascii="Symbol" w:hAnsi="Symbol" w:hint="default"/>
+      </w:rPr>
+    </w:lvl>
+    <w:lvl w:ilvl="7" w:tplc="04090003" w:tentative="1">
+      <w:start w:val="1"/>
+      <w:numFmt w:val="bullet"/>
+      <w:lvlText w:val="o"/>
+      <w:lvlJc w:val="left"/>
+      <w:pPr>
+        <w:ind w:left="6120" w:hanging="360"/>
+      </w:pPr>
+      <w:rPr>
+        <w:rFonts w:ascii="Courier New" w:hAnsi="Courier New" w:cs="Courier New" w:hint="default"/>
+      </w:rPr>
+    </w:lvl>
+    <w:lvl w:ilvl="8" w:tplc="04090005" w:tentative="1">
+      <w:start w:val="1"/>
+      <w:numFmt w:val="bullet"/>
+      <w:lvlText w:val=""/>
+      <w:lvlJc w:val="left"/>
+      <w:pPr>
+        <w:ind w:left="6840" w:hanging="360"/>
+      </w:pPr>
+      <w:rPr>
+        <w:rFonts w:ascii="Wingdings" w:hAnsi="Wingdings" w:hint="default"/>
+      </w:rPr>
+    </w:lvl>
+  </w:abstractNum>
+  <w:abstractNum w:abstractNumId="7" w15:restartNumberingAfterBreak="0">
+    <w:nsid w:val="29402574"/>
+    <w:multiLevelType w:val="hybridMultilevel"/>
+    <w:tmpl w:val="020AACE2"/>
+    <w:lvl w:ilvl="0" w:tplc="04090001">
+      <w:start w:val="1"/>
+      <w:numFmt w:val="bullet"/>
+      <w:lvlText w:val=""/>
+      <w:lvlJc w:val="left"/>
+      <w:pPr>
+        <w:ind w:left="1440" w:hanging="360"/>
+      </w:pPr>
+      <w:rPr>
+        <w:rFonts w:ascii="Symbol" w:hAnsi="Symbol" w:hint="default"/>
+      </w:rPr>
+    </w:lvl>
+    <w:lvl w:ilvl="1" w:tplc="04090003" w:tentative="1">
+      <w:start w:val="1"/>
+      <w:numFmt w:val="bullet"/>
+      <w:lvlText w:val="o"/>
+      <w:lvlJc w:val="left"/>
+      <w:pPr>
+        <w:ind w:left="2160" w:hanging="360"/>
+      </w:pPr>
+      <w:rPr>
+        <w:rFonts w:ascii="Courier New" w:hAnsi="Courier New" w:cs="Courier New" w:hint="default"/>
+      </w:rPr>
+    </w:lvl>
+    <w:lvl w:ilvl="2" w:tplc="04090005" w:tentative="1">
+      <w:start w:val="1"/>
+      <w:numFmt w:val="bullet"/>
+      <w:lvlText w:val=""/>
+      <w:lvlJc w:val="left"/>
+      <w:pPr>
+        <w:ind w:left="2880" w:hanging="360"/>
+      </w:pPr>
+      <w:rPr>
+        <w:rFonts w:ascii="Wingdings" w:hAnsi="Wingdings" w:hint="default"/>
+      </w:rPr>
+    </w:lvl>
+    <w:lvl w:ilvl="3" w:tplc="04090001" w:tentative="1">
+      <w:start w:val="1"/>
+      <w:numFmt w:val="bullet"/>
+      <w:lvlText w:val=""/>
+      <w:lvlJc w:val="left"/>
+      <w:pPr>
+        <w:ind w:left="3600" w:hanging="360"/>
+      </w:pPr>
+      <w:rPr>
+        <w:rFonts w:ascii="Symbol" w:hAnsi="Symbol" w:hint="default"/>
+      </w:rPr>
+    </w:lvl>
+    <w:lvl w:ilvl="4" w:tplc="04090003" w:tentative="1">
+      <w:start w:val="1"/>
+      <w:numFmt w:val="bullet"/>
+      <w:lvlText w:val="o"/>
+      <w:lvlJc w:val="left"/>
+      <w:pPr>
+        <w:ind w:left="4320" w:hanging="360"/>
+      </w:pPr>
+      <w:rPr>
+        <w:rFonts w:ascii="Courier New" w:hAnsi="Courier New" w:cs="Courier New" w:hint="default"/>
+      </w:rPr>
+    </w:lvl>
+    <w:lvl w:ilvl="5" w:tplc="04090005" w:tentative="1">
+      <w:start w:val="1"/>
+      <w:numFmt w:val="bullet"/>
+      <w:lvlText w:val=""/>
+      <w:lvlJc w:val="left"/>
+      <w:pPr>
+        <w:ind w:left="5040" w:hanging="360"/>
+      </w:pPr>
+      <w:rPr>
+        <w:rFonts w:ascii="Wingdings" w:hAnsi="Wingdings" w:hint="default"/>
+      </w:rPr>
+    </w:lvl>
+    <w:lvl w:ilvl="6" w:tplc="04090001" w:tentative="1">
+      <w:start w:val="1"/>
+      <w:numFmt w:val="bullet"/>
+      <w:lvlText w:val=""/>
+      <w:lvlJc w:val="left"/>
+      <w:pPr>
+        <w:ind w:left="5760" w:hanging="360"/>
+      </w:pPr>
+      <w:rPr>
+        <w:rFonts w:ascii="Symbol" w:hAnsi="Symbol" w:hint="default"/>
+      </w:rPr>
+    </w:lvl>
+    <w:lvl w:ilvl="7" w:tplc="04090003" w:tentative="1">
+      <w:start w:val="1"/>
+      <w:numFmt w:val="bullet"/>
+      <w:lvlText w:val="o"/>
+      <w:lvlJc w:val="left"/>
+      <w:pPr>
+        <w:ind w:left="6480" w:hanging="360"/>
+      </w:pPr>
+      <w:rPr>
+        <w:rFonts w:ascii="Courier New" w:hAnsi="Courier New" w:cs="Courier New" w:hint="default"/>
+      </w:rPr>
+    </w:lvl>
+    <w:lvl w:ilvl="8" w:tplc="04090005" w:tentative="1">
+      <w:start w:val="1"/>
+      <w:numFmt w:val="bullet"/>
+      <w:lvlText w:val=""/>
+      <w:lvlJc w:val="left"/>
+      <w:pPr>
+        <w:ind w:left="7200" w:hanging="360"/>
+      </w:pPr>
+      <w:rPr>
+        <w:rFonts w:ascii="Wingdings" w:hAnsi="Wingdings" w:hint="default"/>
+      </w:rPr>
+    </w:lvl>
+  </w:abstractNum>
+  <w:abstractNum w:abstractNumId="8" w15:restartNumberingAfterBreak="0">
     <w:nsid w:val="38055472"/>
     <w:multiLevelType w:val="hybridMultilevel"/>
     <w:tmpl w:val="9C26DB3C"/>
@@ -2153,7 +2688,119 @@
       </w:rPr>
     </w:lvl>
   </w:abstractNum>
-  <w:abstractNum w:abstractNumId="4" w15:restartNumberingAfterBreak="0">
+  <w:abstractNum w:abstractNumId="9" w15:restartNumberingAfterBreak="0">
+    <w:nsid w:val="393C6408"/>
+    <w:multiLevelType w:val="hybridMultilevel"/>
+    <w:tmpl w:val="3DCACFEA"/>
+    <w:lvl w:ilvl="0" w:tplc="A8F414E2">
+      <w:numFmt w:val="bullet"/>
+      <w:lvlText w:val="-"/>
+      <w:lvlJc w:val="left"/>
+      <w:pPr>
+        <w:ind w:left="1800" w:hanging="360"/>
+      </w:pPr>
+      <w:rPr>
+        <w:rFonts w:ascii="Times New Roman" w:eastAsiaTheme="minorHAnsi" w:hAnsi="Times New Roman" w:cs="Times New Roman" w:hint="default"/>
+      </w:rPr>
+    </w:lvl>
+    <w:lvl w:ilvl="1" w:tplc="04090003" w:tentative="1">
+      <w:start w:val="1"/>
+      <w:numFmt w:val="bullet"/>
+      <w:lvlText w:val="o"/>
+      <w:lvlJc w:val="left"/>
+      <w:pPr>
+        <w:ind w:left="2520" w:hanging="360"/>
+      </w:pPr>
+      <w:rPr>
+        <w:rFonts w:ascii="Courier New" w:hAnsi="Courier New" w:cs="Courier New" w:hint="default"/>
+      </w:rPr>
+    </w:lvl>
+    <w:lvl w:ilvl="2" w:tplc="04090005" w:tentative="1">
+      <w:start w:val="1"/>
+      <w:numFmt w:val="bullet"/>
+      <w:lvlText w:val=""/>
+      <w:lvlJc w:val="left"/>
+      <w:pPr>
+        <w:ind w:left="3240" w:hanging="360"/>
+      </w:pPr>
+      <w:rPr>
+        <w:rFonts w:ascii="Wingdings" w:hAnsi="Wingdings" w:hint="default"/>
+      </w:rPr>
+    </w:lvl>
+    <w:lvl w:ilvl="3" w:tplc="04090001" w:tentative="1">
+      <w:start w:val="1"/>
+      <w:numFmt w:val="bullet"/>
+      <w:lvlText w:val=""/>
+      <w:lvlJc w:val="left"/>
+      <w:pPr>
+        <w:ind w:left="3960" w:hanging="360"/>
+      </w:pPr>
+      <w:rPr>
+        <w:rFonts w:ascii="Symbol" w:hAnsi="Symbol" w:hint="default"/>
+      </w:rPr>
+    </w:lvl>
+    <w:lvl w:ilvl="4" w:tplc="04090003" w:tentative="1">
+      <w:start w:val="1"/>
+      <w:numFmt w:val="bullet"/>
+      <w:lvlText w:val="o"/>
+      <w:lvlJc w:val="left"/>
+      <w:pPr>
+        <w:ind w:left="4680" w:hanging="360"/>
+      </w:pPr>
+      <w:rPr>
+        <w:rFonts w:ascii="Courier New" w:hAnsi="Courier New" w:cs="Courier New" w:hint="default"/>
+      </w:rPr>
+    </w:lvl>
+    <w:lvl w:ilvl="5" w:tplc="04090005" w:tentative="1">
+      <w:start w:val="1"/>
+      <w:numFmt w:val="bullet"/>
+      <w:lvlText w:val=""/>
+      <w:lvlJc w:val="left"/>
+      <w:pPr>
+        <w:ind w:left="5400" w:hanging="360"/>
+      </w:pPr>
+      <w:rPr>
+        <w:rFonts w:ascii="Wingdings" w:hAnsi="Wingdings" w:hint="default"/>
+      </w:rPr>
+    </w:lvl>
+    <w:lvl w:ilvl="6" w:tplc="04090001" w:tentative="1">
+      <w:start w:val="1"/>
+      <w:numFmt w:val="bullet"/>
+      <w:lvlText w:val=""/>
+      <w:lvlJc w:val="left"/>
+      <w:pPr>
+        <w:ind w:left="6120" w:hanging="360"/>
+      </w:pPr>
+      <w:rPr>
+        <w:rFonts w:ascii="Symbol" w:hAnsi="Symbol" w:hint="default"/>
+      </w:rPr>
+    </w:lvl>
+    <w:lvl w:ilvl="7" w:tplc="04090003" w:tentative="1">
+      <w:start w:val="1"/>
+      <w:numFmt w:val="bullet"/>
+      <w:lvlText w:val="o"/>
+      <w:lvlJc w:val="left"/>
+      <w:pPr>
+        <w:ind w:left="6840" w:hanging="360"/>
+      </w:pPr>
+      <w:rPr>
+        <w:rFonts w:ascii="Courier New" w:hAnsi="Courier New" w:cs="Courier New" w:hint="default"/>
+      </w:rPr>
+    </w:lvl>
+    <w:lvl w:ilvl="8" w:tplc="04090005" w:tentative="1">
+      <w:start w:val="1"/>
+      <w:numFmt w:val="bullet"/>
+      <w:lvlText w:val=""/>
+      <w:lvlJc w:val="left"/>
+      <w:pPr>
+        <w:ind w:left="7560" w:hanging="360"/>
+      </w:pPr>
+      <w:rPr>
+        <w:rFonts w:ascii="Wingdings" w:hAnsi="Wingdings" w:hint="default"/>
+      </w:rPr>
+    </w:lvl>
+  </w:abstractNum>
+  <w:abstractNum w:abstractNumId="10" w15:restartNumberingAfterBreak="0">
     <w:nsid w:val="443272E0"/>
     <w:multiLevelType w:val="hybridMultilevel"/>
     <w:tmpl w:val="7F18606E"/>
@@ -2266,7 +2913,7 @@
       </w:rPr>
     </w:lvl>
   </w:abstractNum>
-  <w:abstractNum w:abstractNumId="5" w15:restartNumberingAfterBreak="0">
+  <w:abstractNum w:abstractNumId="11" w15:restartNumberingAfterBreak="0">
     <w:nsid w:val="451F72F4"/>
     <w:multiLevelType w:val="hybridMultilevel"/>
     <w:tmpl w:val="B20E7A94"/>
@@ -2379,7 +3026,120 @@
       </w:rPr>
     </w:lvl>
   </w:abstractNum>
-  <w:abstractNum w:abstractNumId="6" w15:restartNumberingAfterBreak="0">
+  <w:abstractNum w:abstractNumId="12" w15:restartNumberingAfterBreak="0">
+    <w:nsid w:val="4D2E28DF"/>
+    <w:multiLevelType w:val="hybridMultilevel"/>
+    <w:tmpl w:val="6EFA0406"/>
+    <w:lvl w:ilvl="0" w:tplc="04090001">
+      <w:start w:val="1"/>
+      <w:numFmt w:val="bullet"/>
+      <w:lvlText w:val=""/>
+      <w:lvlJc w:val="left"/>
+      <w:pPr>
+        <w:ind w:left="1440" w:hanging="360"/>
+      </w:pPr>
+      <w:rPr>
+        <w:rFonts w:ascii="Symbol" w:hAnsi="Symbol" w:hint="default"/>
+      </w:rPr>
+    </w:lvl>
+    <w:lvl w:ilvl="1" w:tplc="04090003" w:tentative="1">
+      <w:start w:val="1"/>
+      <w:numFmt w:val="bullet"/>
+      <w:lvlText w:val="o"/>
+      <w:lvlJc w:val="left"/>
+      <w:pPr>
+        <w:ind w:left="2160" w:hanging="360"/>
+      </w:pPr>
+      <w:rPr>
+        <w:rFonts w:ascii="Courier New" w:hAnsi="Courier New" w:cs="Courier New" w:hint="default"/>
+      </w:rPr>
+    </w:lvl>
+    <w:lvl w:ilvl="2" w:tplc="04090005" w:tentative="1">
+      <w:start w:val="1"/>
+      <w:numFmt w:val="bullet"/>
+      <w:lvlText w:val=""/>
+      <w:lvlJc w:val="left"/>
+      <w:pPr>
+        <w:ind w:left="2880" w:hanging="360"/>
+      </w:pPr>
+      <w:rPr>
+        <w:rFonts w:ascii="Wingdings" w:hAnsi="Wingdings" w:hint="default"/>
+      </w:rPr>
+    </w:lvl>
+    <w:lvl w:ilvl="3" w:tplc="04090001" w:tentative="1">
+      <w:start w:val="1"/>
+      <w:numFmt w:val="bullet"/>
+      <w:lvlText w:val=""/>
+      <w:lvlJc w:val="left"/>
+      <w:pPr>
+        <w:ind w:left="3600" w:hanging="360"/>
+      </w:pPr>
+      <w:rPr>
+        <w:rFonts w:ascii="Symbol" w:hAnsi="Symbol" w:hint="default"/>
+      </w:rPr>
+    </w:lvl>
+    <w:lvl w:ilvl="4" w:tplc="04090003" w:tentative="1">
+      <w:start w:val="1"/>
+      <w:numFmt w:val="bullet"/>
+      <w:lvlText w:val="o"/>
+      <w:lvlJc w:val="left"/>
+      <w:pPr>
+        <w:ind w:left="4320" w:hanging="360"/>
+      </w:pPr>
+      <w:rPr>
+        <w:rFonts w:ascii="Courier New" w:hAnsi="Courier New" w:cs="Courier New" w:hint="default"/>
+      </w:rPr>
+    </w:lvl>
+    <w:lvl w:ilvl="5" w:tplc="04090005" w:tentative="1">
+      <w:start w:val="1"/>
+      <w:numFmt w:val="bullet"/>
+      <w:lvlText w:val=""/>
+      <w:lvlJc w:val="left"/>
+      <w:pPr>
+        <w:ind w:left="5040" w:hanging="360"/>
+      </w:pPr>
+      <w:rPr>
+        <w:rFonts w:ascii="Wingdings" w:hAnsi="Wingdings" w:hint="default"/>
+      </w:rPr>
+    </w:lvl>
+    <w:lvl w:ilvl="6" w:tplc="04090001" w:tentative="1">
+      <w:start w:val="1"/>
+      <w:numFmt w:val="bullet"/>
+      <w:lvlText w:val=""/>
+      <w:lvlJc w:val="left"/>
+      <w:pPr>
+        <w:ind w:left="5760" w:hanging="360"/>
+      </w:pPr>
+      <w:rPr>
+        <w:rFonts w:ascii="Symbol" w:hAnsi="Symbol" w:hint="default"/>
+      </w:rPr>
+    </w:lvl>
+    <w:lvl w:ilvl="7" w:tplc="04090003" w:tentative="1">
+      <w:start w:val="1"/>
+      <w:numFmt w:val="bullet"/>
+      <w:lvlText w:val="o"/>
+      <w:lvlJc w:val="left"/>
+      <w:pPr>
+        <w:ind w:left="6480" w:hanging="360"/>
+      </w:pPr>
+      <w:rPr>
+        <w:rFonts w:ascii="Courier New" w:hAnsi="Courier New" w:cs="Courier New" w:hint="default"/>
+      </w:rPr>
+    </w:lvl>
+    <w:lvl w:ilvl="8" w:tplc="04090005" w:tentative="1">
+      <w:start w:val="1"/>
+      <w:numFmt w:val="bullet"/>
+      <w:lvlText w:val=""/>
+      <w:lvlJc w:val="left"/>
+      <w:pPr>
+        <w:ind w:left="7200" w:hanging="360"/>
+      </w:pPr>
+      <w:rPr>
+        <w:rFonts w:ascii="Wingdings" w:hAnsi="Wingdings" w:hint="default"/>
+      </w:rPr>
+    </w:lvl>
+  </w:abstractNum>
+  <w:abstractNum w:abstractNumId="13" w15:restartNumberingAfterBreak="0">
     <w:nsid w:val="4F2A4A7D"/>
     <w:multiLevelType w:val="hybridMultilevel"/>
     <w:tmpl w:val="D9D68DBE"/>
@@ -2492,7 +3252,7 @@
       </w:rPr>
     </w:lvl>
   </w:abstractNum>
-  <w:abstractNum w:abstractNumId="7" w15:restartNumberingAfterBreak="0">
+  <w:abstractNum w:abstractNumId="14" w15:restartNumberingAfterBreak="0">
     <w:nsid w:val="4FA37362"/>
     <w:multiLevelType w:val="hybridMultilevel"/>
     <w:tmpl w:val="87F40772"/>
@@ -2605,7 +3365,7 @@
       </w:rPr>
     </w:lvl>
   </w:abstractNum>
-  <w:abstractNum w:abstractNumId="8" w15:restartNumberingAfterBreak="0">
+  <w:abstractNum w:abstractNumId="15" w15:restartNumberingAfterBreak="0">
     <w:nsid w:val="4FB52A18"/>
     <w:multiLevelType w:val="hybridMultilevel"/>
     <w:tmpl w:val="423C862E"/>
@@ -2718,7 +3478,7 @@
       </w:rPr>
     </w:lvl>
   </w:abstractNum>
-  <w:abstractNum w:abstractNumId="9" w15:restartNumberingAfterBreak="0">
+  <w:abstractNum w:abstractNumId="16" w15:restartNumberingAfterBreak="0">
     <w:nsid w:val="52F07A60"/>
     <w:multiLevelType w:val="hybridMultilevel"/>
     <w:tmpl w:val="0FD60A9C"/>
@@ -2831,7 +3591,7 @@
       </w:rPr>
     </w:lvl>
   </w:abstractNum>
-  <w:abstractNum w:abstractNumId="10" w15:restartNumberingAfterBreak="0">
+  <w:abstractNum w:abstractNumId="17" w15:restartNumberingAfterBreak="0">
     <w:nsid w:val="5A8444E9"/>
     <w:multiLevelType w:val="hybridMultilevel"/>
     <w:tmpl w:val="CF58EA98"/>
@@ -2944,7 +3704,346 @@
       </w:rPr>
     </w:lvl>
   </w:abstractNum>
-  <w:abstractNum w:abstractNumId="11" w15:restartNumberingAfterBreak="0">
+  <w:abstractNum w:abstractNumId="18" w15:restartNumberingAfterBreak="0">
+    <w:nsid w:val="5FAB7715"/>
+    <w:multiLevelType w:val="hybridMultilevel"/>
+    <w:tmpl w:val="4ABEE606"/>
+    <w:lvl w:ilvl="0" w:tplc="02F270E4">
+      <w:numFmt w:val="bullet"/>
+      <w:lvlText w:val="-"/>
+      <w:lvlJc w:val="left"/>
+      <w:pPr>
+        <w:ind w:left="1080" w:hanging="360"/>
+      </w:pPr>
+      <w:rPr>
+        <w:rFonts w:ascii="Times New Roman" w:eastAsiaTheme="minorHAnsi" w:hAnsi="Times New Roman" w:cs="Times New Roman" w:hint="default"/>
+        <w:b w:val="0"/>
+      </w:rPr>
+    </w:lvl>
+    <w:lvl w:ilvl="1" w:tplc="04090003">
+      <w:start w:val="1"/>
+      <w:numFmt w:val="bullet"/>
+      <w:lvlText w:val="o"/>
+      <w:lvlJc w:val="left"/>
+      <w:pPr>
+        <w:ind w:left="1800" w:hanging="360"/>
+      </w:pPr>
+      <w:rPr>
+        <w:rFonts w:ascii="Courier New" w:hAnsi="Courier New" w:cs="Courier New" w:hint="default"/>
+      </w:rPr>
+    </w:lvl>
+    <w:lvl w:ilvl="2" w:tplc="04090005" w:tentative="1">
+      <w:start w:val="1"/>
+      <w:numFmt w:val="bullet"/>
+      <w:lvlText w:val=""/>
+      <w:lvlJc w:val="left"/>
+      <w:pPr>
+        <w:ind w:left="2520" w:hanging="360"/>
+      </w:pPr>
+      <w:rPr>
+        <w:rFonts w:ascii="Wingdings" w:hAnsi="Wingdings" w:hint="default"/>
+      </w:rPr>
+    </w:lvl>
+    <w:lvl w:ilvl="3" w:tplc="04090001" w:tentative="1">
+      <w:start w:val="1"/>
+      <w:numFmt w:val="bullet"/>
+      <w:lvlText w:val=""/>
+      <w:lvlJc w:val="left"/>
+      <w:pPr>
+        <w:ind w:left="3240" w:hanging="360"/>
+      </w:pPr>
+      <w:rPr>
+        <w:rFonts w:ascii="Symbol" w:hAnsi="Symbol" w:hint="default"/>
+      </w:rPr>
+    </w:lvl>
+    <w:lvl w:ilvl="4" w:tplc="04090003" w:tentative="1">
+      <w:start w:val="1"/>
+      <w:numFmt w:val="bullet"/>
+      <w:lvlText w:val="o"/>
+      <w:lvlJc w:val="left"/>
+      <w:pPr>
+        <w:ind w:left="3960" w:hanging="360"/>
+      </w:pPr>
+      <w:rPr>
+        <w:rFonts w:ascii="Courier New" w:hAnsi="Courier New" w:cs="Courier New" w:hint="default"/>
+      </w:rPr>
+    </w:lvl>
+    <w:lvl w:ilvl="5" w:tplc="04090005" w:tentative="1">
+      <w:start w:val="1"/>
+      <w:numFmt w:val="bullet"/>
+      <w:lvlText w:val=""/>
+      <w:lvlJc w:val="left"/>
+      <w:pPr>
+        <w:ind w:left="4680" w:hanging="360"/>
+      </w:pPr>
+      <w:rPr>
+        <w:rFonts w:ascii="Wingdings" w:hAnsi="Wingdings" w:hint="default"/>
+      </w:rPr>
+    </w:lvl>
+    <w:lvl w:ilvl="6" w:tplc="04090001" w:tentative="1">
+      <w:start w:val="1"/>
+      <w:numFmt w:val="bullet"/>
+      <w:lvlText w:val=""/>
+      <w:lvlJc w:val="left"/>
+      <w:pPr>
+        <w:ind w:left="5400" w:hanging="360"/>
+      </w:pPr>
+      <w:rPr>
+        <w:rFonts w:ascii="Symbol" w:hAnsi="Symbol" w:hint="default"/>
+      </w:rPr>
+    </w:lvl>
+    <w:lvl w:ilvl="7" w:tplc="04090003" w:tentative="1">
+      <w:start w:val="1"/>
+      <w:numFmt w:val="bullet"/>
+      <w:lvlText w:val="o"/>
+      <w:lvlJc w:val="left"/>
+      <w:pPr>
+        <w:ind w:left="6120" w:hanging="360"/>
+      </w:pPr>
+      <w:rPr>
+        <w:rFonts w:ascii="Courier New" w:hAnsi="Courier New" w:cs="Courier New" w:hint="default"/>
+      </w:rPr>
+    </w:lvl>
+    <w:lvl w:ilvl="8" w:tplc="04090005" w:tentative="1">
+      <w:start w:val="1"/>
+      <w:numFmt w:val="bullet"/>
+      <w:lvlText w:val=""/>
+      <w:lvlJc w:val="left"/>
+      <w:pPr>
+        <w:ind w:left="6840" w:hanging="360"/>
+      </w:pPr>
+      <w:rPr>
+        <w:rFonts w:ascii="Wingdings" w:hAnsi="Wingdings" w:hint="default"/>
+      </w:rPr>
+    </w:lvl>
+  </w:abstractNum>
+  <w:abstractNum w:abstractNumId="19" w15:restartNumberingAfterBreak="0">
+    <w:nsid w:val="6449107F"/>
+    <w:multiLevelType w:val="hybridMultilevel"/>
+    <w:tmpl w:val="F9E215CA"/>
+    <w:lvl w:ilvl="0" w:tplc="04090001">
+      <w:start w:val="1"/>
+      <w:numFmt w:val="bullet"/>
+      <w:lvlText w:val=""/>
+      <w:lvlJc w:val="left"/>
+      <w:pPr>
+        <w:ind w:left="1440" w:hanging="360"/>
+      </w:pPr>
+      <w:rPr>
+        <w:rFonts w:ascii="Symbol" w:hAnsi="Symbol" w:hint="default"/>
+      </w:rPr>
+    </w:lvl>
+    <w:lvl w:ilvl="1" w:tplc="04090003" w:tentative="1">
+      <w:start w:val="1"/>
+      <w:numFmt w:val="bullet"/>
+      <w:lvlText w:val="o"/>
+      <w:lvlJc w:val="left"/>
+      <w:pPr>
+        <w:ind w:left="2160" w:hanging="360"/>
+      </w:pPr>
+      <w:rPr>
+        <w:rFonts w:ascii="Courier New" w:hAnsi="Courier New" w:cs="Courier New" w:hint="default"/>
+      </w:rPr>
+    </w:lvl>
+    <w:lvl w:ilvl="2" w:tplc="04090005" w:tentative="1">
+      <w:start w:val="1"/>
+      <w:numFmt w:val="bullet"/>
+      <w:lvlText w:val=""/>
+      <w:lvlJc w:val="left"/>
+      <w:pPr>
+        <w:ind w:left="2880" w:hanging="360"/>
+      </w:pPr>
+      <w:rPr>
+        <w:rFonts w:ascii="Wingdings" w:hAnsi="Wingdings" w:hint="default"/>
+      </w:rPr>
+    </w:lvl>
+    <w:lvl w:ilvl="3" w:tplc="04090001" w:tentative="1">
+      <w:start w:val="1"/>
+      <w:numFmt w:val="bullet"/>
+      <w:lvlText w:val=""/>
+      <w:lvlJc w:val="left"/>
+      <w:pPr>
+        <w:ind w:left="3600" w:hanging="360"/>
+      </w:pPr>
+      <w:rPr>
+        <w:rFonts w:ascii="Symbol" w:hAnsi="Symbol" w:hint="default"/>
+      </w:rPr>
+    </w:lvl>
+    <w:lvl w:ilvl="4" w:tplc="04090003" w:tentative="1">
+      <w:start w:val="1"/>
+      <w:numFmt w:val="bullet"/>
+      <w:lvlText w:val="o"/>
+      <w:lvlJc w:val="left"/>
+      <w:pPr>
+        <w:ind w:left="4320" w:hanging="360"/>
+      </w:pPr>
+      <w:rPr>
+        <w:rFonts w:ascii="Courier New" w:hAnsi="Courier New" w:cs="Courier New" w:hint="default"/>
+      </w:rPr>
+    </w:lvl>
+    <w:lvl w:ilvl="5" w:tplc="04090005" w:tentative="1">
+      <w:start w:val="1"/>
+      <w:numFmt w:val="bullet"/>
+      <w:lvlText w:val=""/>
+      <w:lvlJc w:val="left"/>
+      <w:pPr>
+        <w:ind w:left="5040" w:hanging="360"/>
+      </w:pPr>
+      <w:rPr>
+        <w:rFonts w:ascii="Wingdings" w:hAnsi="Wingdings" w:hint="default"/>
+      </w:rPr>
+    </w:lvl>
+    <w:lvl w:ilvl="6" w:tplc="04090001" w:tentative="1">
+      <w:start w:val="1"/>
+      <w:numFmt w:val="bullet"/>
+      <w:lvlText w:val=""/>
+      <w:lvlJc w:val="left"/>
+      <w:pPr>
+        <w:ind w:left="5760" w:hanging="360"/>
+      </w:pPr>
+      <w:rPr>
+        <w:rFonts w:ascii="Symbol" w:hAnsi="Symbol" w:hint="default"/>
+      </w:rPr>
+    </w:lvl>
+    <w:lvl w:ilvl="7" w:tplc="04090003" w:tentative="1">
+      <w:start w:val="1"/>
+      <w:numFmt w:val="bullet"/>
+      <w:lvlText w:val="o"/>
+      <w:lvlJc w:val="left"/>
+      <w:pPr>
+        <w:ind w:left="6480" w:hanging="360"/>
+      </w:pPr>
+      <w:rPr>
+        <w:rFonts w:ascii="Courier New" w:hAnsi="Courier New" w:cs="Courier New" w:hint="default"/>
+      </w:rPr>
+    </w:lvl>
+    <w:lvl w:ilvl="8" w:tplc="04090005" w:tentative="1">
+      <w:start w:val="1"/>
+      <w:numFmt w:val="bullet"/>
+      <w:lvlText w:val=""/>
+      <w:lvlJc w:val="left"/>
+      <w:pPr>
+        <w:ind w:left="7200" w:hanging="360"/>
+      </w:pPr>
+      <w:rPr>
+        <w:rFonts w:ascii="Wingdings" w:hAnsi="Wingdings" w:hint="default"/>
+      </w:rPr>
+    </w:lvl>
+  </w:abstractNum>
+  <w:abstractNum w:abstractNumId="20" w15:restartNumberingAfterBreak="0">
+    <w:nsid w:val="64C82A65"/>
+    <w:multiLevelType w:val="hybridMultilevel"/>
+    <w:tmpl w:val="5120885E"/>
+    <w:lvl w:ilvl="0" w:tplc="04090001">
+      <w:start w:val="1"/>
+      <w:numFmt w:val="bullet"/>
+      <w:lvlText w:val=""/>
+      <w:lvlJc w:val="left"/>
+      <w:pPr>
+        <w:ind w:left="1440" w:hanging="360"/>
+      </w:pPr>
+      <w:rPr>
+        <w:rFonts w:ascii="Symbol" w:hAnsi="Symbol" w:hint="default"/>
+      </w:rPr>
+    </w:lvl>
+    <w:lvl w:ilvl="1" w:tplc="04090003" w:tentative="1">
+      <w:start w:val="1"/>
+      <w:numFmt w:val="bullet"/>
+      <w:lvlText w:val="o"/>
+      <w:lvlJc w:val="left"/>
+      <w:pPr>
+        <w:ind w:left="2160" w:hanging="360"/>
+      </w:pPr>
+      <w:rPr>
+        <w:rFonts w:ascii="Courier New" w:hAnsi="Courier New" w:cs="Courier New" w:hint="default"/>
+      </w:rPr>
+    </w:lvl>
+    <w:lvl w:ilvl="2" w:tplc="04090005" w:tentative="1">
+      <w:start w:val="1"/>
+      <w:numFmt w:val="bullet"/>
+      <w:lvlText w:val=""/>
+      <w:lvlJc w:val="left"/>
+      <w:pPr>
+        <w:ind w:left="2880" w:hanging="360"/>
+      </w:pPr>
+      <w:rPr>
+        <w:rFonts w:ascii="Wingdings" w:hAnsi="Wingdings" w:hint="default"/>
+      </w:rPr>
+    </w:lvl>
+    <w:lvl w:ilvl="3" w:tplc="04090001" w:tentative="1">
+      <w:start w:val="1"/>
+      <w:numFmt w:val="bullet"/>
+      <w:lvlText w:val=""/>
+      <w:lvlJc w:val="left"/>
+      <w:pPr>
+        <w:ind w:left="3600" w:hanging="360"/>
+      </w:pPr>
+      <w:rPr>
+        <w:rFonts w:ascii="Symbol" w:hAnsi="Symbol" w:hint="default"/>
+      </w:rPr>
+    </w:lvl>
+    <w:lvl w:ilvl="4" w:tplc="04090003" w:tentative="1">
+      <w:start w:val="1"/>
+      <w:numFmt w:val="bullet"/>
+      <w:lvlText w:val="o"/>
+      <w:lvlJc w:val="left"/>
+      <w:pPr>
+        <w:ind w:left="4320" w:hanging="360"/>
+      </w:pPr>
+      <w:rPr>
+        <w:rFonts w:ascii="Courier New" w:hAnsi="Courier New" w:cs="Courier New" w:hint="default"/>
+      </w:rPr>
+    </w:lvl>
+    <w:lvl w:ilvl="5" w:tplc="04090005" w:tentative="1">
+      <w:start w:val="1"/>
+      <w:numFmt w:val="bullet"/>
+      <w:lvlText w:val=""/>
+      <w:lvlJc w:val="left"/>
+      <w:pPr>
+        <w:ind w:left="5040" w:hanging="360"/>
+      </w:pPr>
+      <w:rPr>
+        <w:rFonts w:ascii="Wingdings" w:hAnsi="Wingdings" w:hint="default"/>
+      </w:rPr>
+    </w:lvl>
+    <w:lvl w:ilvl="6" w:tplc="04090001" w:tentative="1">
+      <w:start w:val="1"/>
+      <w:numFmt w:val="bullet"/>
+      <w:lvlText w:val=""/>
+      <w:lvlJc w:val="left"/>
+      <w:pPr>
+        <w:ind w:left="5760" w:hanging="360"/>
+      </w:pPr>
+      <w:rPr>
+        <w:rFonts w:ascii="Symbol" w:hAnsi="Symbol" w:hint="default"/>
+      </w:rPr>
+    </w:lvl>
+    <w:lvl w:ilvl="7" w:tplc="04090003" w:tentative="1">
+      <w:start w:val="1"/>
+      <w:numFmt w:val="bullet"/>
+      <w:lvlText w:val="o"/>
+      <w:lvlJc w:val="left"/>
+      <w:pPr>
+        <w:ind w:left="6480" w:hanging="360"/>
+      </w:pPr>
+      <w:rPr>
+        <w:rFonts w:ascii="Courier New" w:hAnsi="Courier New" w:cs="Courier New" w:hint="default"/>
+      </w:rPr>
+    </w:lvl>
+    <w:lvl w:ilvl="8" w:tplc="04090005" w:tentative="1">
+      <w:start w:val="1"/>
+      <w:numFmt w:val="bullet"/>
+      <w:lvlText w:val=""/>
+      <w:lvlJc w:val="left"/>
+      <w:pPr>
+        <w:ind w:left="7200" w:hanging="360"/>
+      </w:pPr>
+      <w:rPr>
+        <w:rFonts w:ascii="Wingdings" w:hAnsi="Wingdings" w:hint="default"/>
+      </w:rPr>
+    </w:lvl>
+  </w:abstractNum>
+  <w:abstractNum w:abstractNumId="21" w15:restartNumberingAfterBreak="0">
     <w:nsid w:val="66923AD0"/>
     <w:multiLevelType w:val="hybridMultilevel"/>
     <w:tmpl w:val="D59677A6"/>
@@ -3057,7 +4156,120 @@
       </w:rPr>
     </w:lvl>
   </w:abstractNum>
-  <w:abstractNum w:abstractNumId="12" w15:restartNumberingAfterBreak="0">
+  <w:abstractNum w:abstractNumId="22" w15:restartNumberingAfterBreak="0">
+    <w:nsid w:val="6A3E0FF2"/>
+    <w:multiLevelType w:val="hybridMultilevel"/>
+    <w:tmpl w:val="9222BC34"/>
+    <w:lvl w:ilvl="0" w:tplc="04090001">
+      <w:start w:val="1"/>
+      <w:numFmt w:val="bullet"/>
+      <w:lvlText w:val=""/>
+      <w:lvlJc w:val="left"/>
+      <w:pPr>
+        <w:ind w:left="1440" w:hanging="360"/>
+      </w:pPr>
+      <w:rPr>
+        <w:rFonts w:ascii="Symbol" w:hAnsi="Symbol" w:hint="default"/>
+      </w:rPr>
+    </w:lvl>
+    <w:lvl w:ilvl="1" w:tplc="04090003" w:tentative="1">
+      <w:start w:val="1"/>
+      <w:numFmt w:val="bullet"/>
+      <w:lvlText w:val="o"/>
+      <w:lvlJc w:val="left"/>
+      <w:pPr>
+        <w:ind w:left="2160" w:hanging="360"/>
+      </w:pPr>
+      <w:rPr>
+        <w:rFonts w:ascii="Courier New" w:hAnsi="Courier New" w:cs="Courier New" w:hint="default"/>
+      </w:rPr>
+    </w:lvl>
+    <w:lvl w:ilvl="2" w:tplc="04090005" w:tentative="1">
+      <w:start w:val="1"/>
+      <w:numFmt w:val="bullet"/>
+      <w:lvlText w:val=""/>
+      <w:lvlJc w:val="left"/>
+      <w:pPr>
+        <w:ind w:left="2880" w:hanging="360"/>
+      </w:pPr>
+      <w:rPr>
+        <w:rFonts w:ascii="Wingdings" w:hAnsi="Wingdings" w:hint="default"/>
+      </w:rPr>
+    </w:lvl>
+    <w:lvl w:ilvl="3" w:tplc="04090001" w:tentative="1">
+      <w:start w:val="1"/>
+      <w:numFmt w:val="bullet"/>
+      <w:lvlText w:val=""/>
+      <w:lvlJc w:val="left"/>
+      <w:pPr>
+        <w:ind w:left="3600" w:hanging="360"/>
+      </w:pPr>
+      <w:rPr>
+        <w:rFonts w:ascii="Symbol" w:hAnsi="Symbol" w:hint="default"/>
+      </w:rPr>
+    </w:lvl>
+    <w:lvl w:ilvl="4" w:tplc="04090003" w:tentative="1">
+      <w:start w:val="1"/>
+      <w:numFmt w:val="bullet"/>
+      <w:lvlText w:val="o"/>
+      <w:lvlJc w:val="left"/>
+      <w:pPr>
+        <w:ind w:left="4320" w:hanging="360"/>
+      </w:pPr>
+      <w:rPr>
+        <w:rFonts w:ascii="Courier New" w:hAnsi="Courier New" w:cs="Courier New" w:hint="default"/>
+      </w:rPr>
+    </w:lvl>
+    <w:lvl w:ilvl="5" w:tplc="04090005" w:tentative="1">
+      <w:start w:val="1"/>
+      <w:numFmt w:val="bullet"/>
+      <w:lvlText w:val=""/>
+      <w:lvlJc w:val="left"/>
+      <w:pPr>
+        <w:ind w:left="5040" w:hanging="360"/>
+      </w:pPr>
+      <w:rPr>
+        <w:rFonts w:ascii="Wingdings" w:hAnsi="Wingdings" w:hint="default"/>
+      </w:rPr>
+    </w:lvl>
+    <w:lvl w:ilvl="6" w:tplc="04090001" w:tentative="1">
+      <w:start w:val="1"/>
+      <w:numFmt w:val="bullet"/>
+      <w:lvlText w:val=""/>
+      <w:lvlJc w:val="left"/>
+      <w:pPr>
+        <w:ind w:left="5760" w:hanging="360"/>
+      </w:pPr>
+      <w:rPr>
+        <w:rFonts w:ascii="Symbol" w:hAnsi="Symbol" w:hint="default"/>
+      </w:rPr>
+    </w:lvl>
+    <w:lvl w:ilvl="7" w:tplc="04090003" w:tentative="1">
+      <w:start w:val="1"/>
+      <w:numFmt w:val="bullet"/>
+      <w:lvlText w:val="o"/>
+      <w:lvlJc w:val="left"/>
+      <w:pPr>
+        <w:ind w:left="6480" w:hanging="360"/>
+      </w:pPr>
+      <w:rPr>
+        <w:rFonts w:ascii="Courier New" w:hAnsi="Courier New" w:cs="Courier New" w:hint="default"/>
+      </w:rPr>
+    </w:lvl>
+    <w:lvl w:ilvl="8" w:tplc="04090005" w:tentative="1">
+      <w:start w:val="1"/>
+      <w:numFmt w:val="bullet"/>
+      <w:lvlText w:val=""/>
+      <w:lvlJc w:val="left"/>
+      <w:pPr>
+        <w:ind w:left="7200" w:hanging="360"/>
+      </w:pPr>
+      <w:rPr>
+        <w:rFonts w:ascii="Wingdings" w:hAnsi="Wingdings" w:hint="default"/>
+      </w:rPr>
+    </w:lvl>
+  </w:abstractNum>
+  <w:abstractNum w:abstractNumId="23" w15:restartNumberingAfterBreak="0">
     <w:nsid w:val="6B2E219B"/>
     <w:multiLevelType w:val="hybridMultilevel"/>
     <w:tmpl w:val="FB2EAE62"/>
@@ -3170,7 +4382,231 @@
       </w:rPr>
     </w:lvl>
   </w:abstractNum>
-  <w:abstractNum w:abstractNumId="13" w15:restartNumberingAfterBreak="0">
+  <w:abstractNum w:abstractNumId="24" w15:restartNumberingAfterBreak="0">
+    <w:nsid w:val="6BD34550"/>
+    <w:multiLevelType w:val="hybridMultilevel"/>
+    <w:tmpl w:val="D6CE16B8"/>
+    <w:lvl w:ilvl="0" w:tplc="2FCAC36E">
+      <w:numFmt w:val="bullet"/>
+      <w:lvlText w:val="-"/>
+      <w:lvlJc w:val="left"/>
+      <w:pPr>
+        <w:ind w:left="1080" w:hanging="360"/>
+      </w:pPr>
+      <w:rPr>
+        <w:rFonts w:ascii="Times New Roman" w:eastAsiaTheme="minorHAnsi" w:hAnsi="Times New Roman" w:cs="Times New Roman" w:hint="default"/>
+      </w:rPr>
+    </w:lvl>
+    <w:lvl w:ilvl="1" w:tplc="04090003" w:tentative="1">
+      <w:start w:val="1"/>
+      <w:numFmt w:val="bullet"/>
+      <w:lvlText w:val="o"/>
+      <w:lvlJc w:val="left"/>
+      <w:pPr>
+        <w:ind w:left="1800" w:hanging="360"/>
+      </w:pPr>
+      <w:rPr>
+        <w:rFonts w:ascii="Courier New" w:hAnsi="Courier New" w:cs="Courier New" w:hint="default"/>
+      </w:rPr>
+    </w:lvl>
+    <w:lvl w:ilvl="2" w:tplc="04090005" w:tentative="1">
+      <w:start w:val="1"/>
+      <w:numFmt w:val="bullet"/>
+      <w:lvlText w:val=""/>
+      <w:lvlJc w:val="left"/>
+      <w:pPr>
+        <w:ind w:left="2520" w:hanging="360"/>
+      </w:pPr>
+      <w:rPr>
+        <w:rFonts w:ascii="Wingdings" w:hAnsi="Wingdings" w:hint="default"/>
+      </w:rPr>
+    </w:lvl>
+    <w:lvl w:ilvl="3" w:tplc="04090001" w:tentative="1">
+      <w:start w:val="1"/>
+      <w:numFmt w:val="bullet"/>
+      <w:lvlText w:val=""/>
+      <w:lvlJc w:val="left"/>
+      <w:pPr>
+        <w:ind w:left="3240" w:hanging="360"/>
+      </w:pPr>
+      <w:rPr>
+        <w:rFonts w:ascii="Symbol" w:hAnsi="Symbol" w:hint="default"/>
+      </w:rPr>
+    </w:lvl>
+    <w:lvl w:ilvl="4" w:tplc="04090003" w:tentative="1">
+      <w:start w:val="1"/>
+      <w:numFmt w:val="bullet"/>
+      <w:lvlText w:val="o"/>
+      <w:lvlJc w:val="left"/>
+      <w:pPr>
+        <w:ind w:left="3960" w:hanging="360"/>
+      </w:pPr>
+      <w:rPr>
+        <w:rFonts w:ascii="Courier New" w:hAnsi="Courier New" w:cs="Courier New" w:hint="default"/>
+      </w:rPr>
+    </w:lvl>
+    <w:lvl w:ilvl="5" w:tplc="04090005" w:tentative="1">
+      <w:start w:val="1"/>
+      <w:numFmt w:val="bullet"/>
+      <w:lvlText w:val=""/>
+      <w:lvlJc w:val="left"/>
+      <w:pPr>
+        <w:ind w:left="4680" w:hanging="360"/>
+      </w:pPr>
+      <w:rPr>
+        <w:rFonts w:ascii="Wingdings" w:hAnsi="Wingdings" w:hint="default"/>
+      </w:rPr>
+    </w:lvl>
+    <w:lvl w:ilvl="6" w:tplc="04090001" w:tentative="1">
+      <w:start w:val="1"/>
+      <w:numFmt w:val="bullet"/>
+      <w:lvlText w:val=""/>
+      <w:lvlJc w:val="left"/>
+      <w:pPr>
+        <w:ind w:left="5400" w:hanging="360"/>
+      </w:pPr>
+      <w:rPr>
+        <w:rFonts w:ascii="Symbol" w:hAnsi="Symbol" w:hint="default"/>
+      </w:rPr>
+    </w:lvl>
+    <w:lvl w:ilvl="7" w:tplc="04090003" w:tentative="1">
+      <w:start w:val="1"/>
+      <w:numFmt w:val="bullet"/>
+      <w:lvlText w:val="o"/>
+      <w:lvlJc w:val="left"/>
+      <w:pPr>
+        <w:ind w:left="6120" w:hanging="360"/>
+      </w:pPr>
+      <w:rPr>
+        <w:rFonts w:ascii="Courier New" w:hAnsi="Courier New" w:cs="Courier New" w:hint="default"/>
+      </w:rPr>
+    </w:lvl>
+    <w:lvl w:ilvl="8" w:tplc="04090005" w:tentative="1">
+      <w:start w:val="1"/>
+      <w:numFmt w:val="bullet"/>
+      <w:lvlText w:val=""/>
+      <w:lvlJc w:val="left"/>
+      <w:pPr>
+        <w:ind w:left="6840" w:hanging="360"/>
+      </w:pPr>
+      <w:rPr>
+        <w:rFonts w:ascii="Wingdings" w:hAnsi="Wingdings" w:hint="default"/>
+      </w:rPr>
+    </w:lvl>
+  </w:abstractNum>
+  <w:abstractNum w:abstractNumId="25" w15:restartNumberingAfterBreak="0">
+    <w:nsid w:val="74BE7BD3"/>
+    <w:multiLevelType w:val="hybridMultilevel"/>
+    <w:tmpl w:val="463A9442"/>
+    <w:lvl w:ilvl="0" w:tplc="A8F414E2">
+      <w:numFmt w:val="bullet"/>
+      <w:lvlText w:val="-"/>
+      <w:lvlJc w:val="left"/>
+      <w:pPr>
+        <w:ind w:left="1080" w:hanging="360"/>
+      </w:pPr>
+      <w:rPr>
+        <w:rFonts w:ascii="Times New Roman" w:eastAsiaTheme="minorHAnsi" w:hAnsi="Times New Roman" w:cs="Times New Roman" w:hint="default"/>
+      </w:rPr>
+    </w:lvl>
+    <w:lvl w:ilvl="1" w:tplc="04090003" w:tentative="1">
+      <w:start w:val="1"/>
+      <w:numFmt w:val="bullet"/>
+      <w:lvlText w:val="o"/>
+      <w:lvlJc w:val="left"/>
+      <w:pPr>
+        <w:ind w:left="1800" w:hanging="360"/>
+      </w:pPr>
+      <w:rPr>
+        <w:rFonts w:ascii="Courier New" w:hAnsi="Courier New" w:cs="Courier New" w:hint="default"/>
+      </w:rPr>
+    </w:lvl>
+    <w:lvl w:ilvl="2" w:tplc="04090005" w:tentative="1">
+      <w:start w:val="1"/>
+      <w:numFmt w:val="bullet"/>
+      <w:lvlText w:val=""/>
+      <w:lvlJc w:val="left"/>
+      <w:pPr>
+        <w:ind w:left="2520" w:hanging="360"/>
+      </w:pPr>
+      <w:rPr>
+        <w:rFonts w:ascii="Wingdings" w:hAnsi="Wingdings" w:hint="default"/>
+      </w:rPr>
+    </w:lvl>
+    <w:lvl w:ilvl="3" w:tplc="04090001" w:tentative="1">
+      <w:start w:val="1"/>
+      <w:numFmt w:val="bullet"/>
+      <w:lvlText w:val=""/>
+      <w:lvlJc w:val="left"/>
+      <w:pPr>
+        <w:ind w:left="3240" w:hanging="360"/>
+      </w:pPr>
+      <w:rPr>
+        <w:rFonts w:ascii="Symbol" w:hAnsi="Symbol" w:hint="default"/>
+      </w:rPr>
+    </w:lvl>
+    <w:lvl w:ilvl="4" w:tplc="04090003" w:tentative="1">
+      <w:start w:val="1"/>
+      <w:numFmt w:val="bullet"/>
+      <w:lvlText w:val="o"/>
+      <w:lvlJc w:val="left"/>
+      <w:pPr>
+        <w:ind w:left="3960" w:hanging="360"/>
+      </w:pPr>
+      <w:rPr>
+        <w:rFonts w:ascii="Courier New" w:hAnsi="Courier New" w:cs="Courier New" w:hint="default"/>
+      </w:rPr>
+    </w:lvl>
+    <w:lvl w:ilvl="5" w:tplc="04090005" w:tentative="1">
+      <w:start w:val="1"/>
+      <w:numFmt w:val="bullet"/>
+      <w:lvlText w:val=""/>
+      <w:lvlJc w:val="left"/>
+      <w:pPr>
+        <w:ind w:left="4680" w:hanging="360"/>
+      </w:pPr>
+      <w:rPr>
+        <w:rFonts w:ascii="Wingdings" w:hAnsi="Wingdings" w:hint="default"/>
+      </w:rPr>
+    </w:lvl>
+    <w:lvl w:ilvl="6" w:tplc="04090001" w:tentative="1">
+      <w:start w:val="1"/>
+      <w:numFmt w:val="bullet"/>
+      <w:lvlText w:val=""/>
+      <w:lvlJc w:val="left"/>
+      <w:pPr>
+        <w:ind w:left="5400" w:hanging="360"/>
+      </w:pPr>
+      <w:rPr>
+        <w:rFonts w:ascii="Symbol" w:hAnsi="Symbol" w:hint="default"/>
+      </w:rPr>
+    </w:lvl>
+    <w:lvl w:ilvl="7" w:tplc="04090003" w:tentative="1">
+      <w:start w:val="1"/>
+      <w:numFmt w:val="bullet"/>
+      <w:lvlText w:val="o"/>
+      <w:lvlJc w:val="left"/>
+      <w:pPr>
+        <w:ind w:left="6120" w:hanging="360"/>
+      </w:pPr>
+      <w:rPr>
+        <w:rFonts w:ascii="Courier New" w:hAnsi="Courier New" w:cs="Courier New" w:hint="default"/>
+      </w:rPr>
+    </w:lvl>
+    <w:lvl w:ilvl="8" w:tplc="04090005" w:tentative="1">
+      <w:start w:val="1"/>
+      <w:numFmt w:val="bullet"/>
+      <w:lvlText w:val=""/>
+      <w:lvlJc w:val="left"/>
+      <w:pPr>
+        <w:ind w:left="6840" w:hanging="360"/>
+      </w:pPr>
+      <w:rPr>
+        <w:rFonts w:ascii="Wingdings" w:hAnsi="Wingdings" w:hint="default"/>
+      </w:rPr>
+    </w:lvl>
+  </w:abstractNum>
+  <w:abstractNum w:abstractNumId="26" w15:restartNumberingAfterBreak="0">
     <w:nsid w:val="7864613A"/>
     <w:multiLevelType w:val="hybridMultilevel"/>
     <w:tmpl w:val="718A2CD0"/>
@@ -3283,47 +4719,201 @@
       </w:rPr>
     </w:lvl>
   </w:abstractNum>
+  <w:abstractNum w:abstractNumId="27" w15:restartNumberingAfterBreak="0">
+    <w:nsid w:val="7D667F08"/>
+    <w:multiLevelType w:val="hybridMultilevel"/>
+    <w:tmpl w:val="CD90B2F2"/>
+    <w:lvl w:ilvl="0" w:tplc="A8F414E2">
+      <w:numFmt w:val="bullet"/>
+      <w:lvlText w:val="-"/>
+      <w:lvlJc w:val="left"/>
+      <w:pPr>
+        <w:ind w:left="1080" w:hanging="360"/>
+      </w:pPr>
+      <w:rPr>
+        <w:rFonts w:ascii="Times New Roman" w:eastAsiaTheme="minorHAnsi" w:hAnsi="Times New Roman" w:cs="Times New Roman" w:hint="default"/>
+      </w:rPr>
+    </w:lvl>
+    <w:lvl w:ilvl="1" w:tplc="FFFFFFFF" w:tentative="1">
+      <w:start w:val="1"/>
+      <w:numFmt w:val="bullet"/>
+      <w:lvlText w:val="o"/>
+      <w:lvlJc w:val="left"/>
+      <w:pPr>
+        <w:ind w:left="1800" w:hanging="360"/>
+      </w:pPr>
+      <w:rPr>
+        <w:rFonts w:ascii="Courier New" w:hAnsi="Courier New" w:cs="Courier New" w:hint="default"/>
+      </w:rPr>
+    </w:lvl>
+    <w:lvl w:ilvl="2" w:tplc="FFFFFFFF" w:tentative="1">
+      <w:start w:val="1"/>
+      <w:numFmt w:val="bullet"/>
+      <w:lvlText w:val=""/>
+      <w:lvlJc w:val="left"/>
+      <w:pPr>
+        <w:ind w:left="2520" w:hanging="360"/>
+      </w:pPr>
+      <w:rPr>
+        <w:rFonts w:ascii="Wingdings" w:hAnsi="Wingdings" w:hint="default"/>
+      </w:rPr>
+    </w:lvl>
+    <w:lvl w:ilvl="3" w:tplc="FFFFFFFF" w:tentative="1">
+      <w:start w:val="1"/>
+      <w:numFmt w:val="bullet"/>
+      <w:lvlText w:val=""/>
+      <w:lvlJc w:val="left"/>
+      <w:pPr>
+        <w:ind w:left="3240" w:hanging="360"/>
+      </w:pPr>
+      <w:rPr>
+        <w:rFonts w:ascii="Symbol" w:hAnsi="Symbol" w:hint="default"/>
+      </w:rPr>
+    </w:lvl>
+    <w:lvl w:ilvl="4" w:tplc="FFFFFFFF" w:tentative="1">
+      <w:start w:val="1"/>
+      <w:numFmt w:val="bullet"/>
+      <w:lvlText w:val="o"/>
+      <w:lvlJc w:val="left"/>
+      <w:pPr>
+        <w:ind w:left="3960" w:hanging="360"/>
+      </w:pPr>
+      <w:rPr>
+        <w:rFonts w:ascii="Courier New" w:hAnsi="Courier New" w:cs="Courier New" w:hint="default"/>
+      </w:rPr>
+    </w:lvl>
+    <w:lvl w:ilvl="5" w:tplc="FFFFFFFF" w:tentative="1">
+      <w:start w:val="1"/>
+      <w:numFmt w:val="bullet"/>
+      <w:lvlText w:val=""/>
+      <w:lvlJc w:val="left"/>
+      <w:pPr>
+        <w:ind w:left="4680" w:hanging="360"/>
+      </w:pPr>
+      <w:rPr>
+        <w:rFonts w:ascii="Wingdings" w:hAnsi="Wingdings" w:hint="default"/>
+      </w:rPr>
+    </w:lvl>
+    <w:lvl w:ilvl="6" w:tplc="FFFFFFFF" w:tentative="1">
+      <w:start w:val="1"/>
+      <w:numFmt w:val="bullet"/>
+      <w:lvlText w:val=""/>
+      <w:lvlJc w:val="left"/>
+      <w:pPr>
+        <w:ind w:left="5400" w:hanging="360"/>
+      </w:pPr>
+      <w:rPr>
+        <w:rFonts w:ascii="Symbol" w:hAnsi="Symbol" w:hint="default"/>
+      </w:rPr>
+    </w:lvl>
+    <w:lvl w:ilvl="7" w:tplc="FFFFFFFF" w:tentative="1">
+      <w:start w:val="1"/>
+      <w:numFmt w:val="bullet"/>
+      <w:lvlText w:val="o"/>
+      <w:lvlJc w:val="left"/>
+      <w:pPr>
+        <w:ind w:left="6120" w:hanging="360"/>
+      </w:pPr>
+      <w:rPr>
+        <w:rFonts w:ascii="Courier New" w:hAnsi="Courier New" w:cs="Courier New" w:hint="default"/>
+      </w:rPr>
+    </w:lvl>
+    <w:lvl w:ilvl="8" w:tplc="FFFFFFFF" w:tentative="1">
+      <w:start w:val="1"/>
+      <w:numFmt w:val="bullet"/>
+      <w:lvlText w:val=""/>
+      <w:lvlJc w:val="left"/>
+      <w:pPr>
+        <w:ind w:left="6840" w:hanging="360"/>
+      </w:pPr>
+      <w:rPr>
+        <w:rFonts w:ascii="Wingdings" w:hAnsi="Wingdings" w:hint="default"/>
+      </w:rPr>
+    </w:lvl>
+  </w:abstractNum>
   <w:num w:numId="1" w16cid:durableId="10378753">
+    <w:abstractNumId w:val="4"/>
+  </w:num>
+  <w:num w:numId="2" w16cid:durableId="84766832">
+    <w:abstractNumId w:val="10"/>
+  </w:num>
+  <w:num w:numId="3" w16cid:durableId="377819353">
     <w:abstractNumId w:val="2"/>
   </w:num>
-  <w:num w:numId="2" w16cid:durableId="84766832">
-    <w:abstractNumId w:val="4"/>
+  <w:num w:numId="4" w16cid:durableId="938098643">
+    <w:abstractNumId w:val="13"/>
   </w:num>
-  <w:num w:numId="3" w16cid:durableId="377819353">
-    <w:abstractNumId w:val="0"/>
+  <w:num w:numId="5" w16cid:durableId="1085608552">
+    <w:abstractNumId w:val="14"/>
   </w:num>
-  <w:num w:numId="4" w16cid:durableId="938098643">
+  <w:num w:numId="6" w16cid:durableId="2123186869">
+    <w:abstractNumId w:val="17"/>
+  </w:num>
+  <w:num w:numId="7" w16cid:durableId="961812846">
+    <w:abstractNumId w:val="15"/>
+  </w:num>
+  <w:num w:numId="8" w16cid:durableId="75633644">
+    <w:abstractNumId w:val="23"/>
+  </w:num>
+  <w:num w:numId="9" w16cid:durableId="2102874313">
+    <w:abstractNumId w:val="26"/>
+  </w:num>
+  <w:num w:numId="10" w16cid:durableId="1111361128">
+    <w:abstractNumId w:val="21"/>
+  </w:num>
+  <w:num w:numId="11" w16cid:durableId="726415882">
+    <w:abstractNumId w:val="16"/>
+  </w:num>
+  <w:num w:numId="12" w16cid:durableId="1694456012">
+    <w:abstractNumId w:val="11"/>
+  </w:num>
+  <w:num w:numId="13" w16cid:durableId="343626787">
+    <w:abstractNumId w:val="3"/>
+  </w:num>
+  <w:num w:numId="14" w16cid:durableId="1978799626">
+    <w:abstractNumId w:val="8"/>
+  </w:num>
+  <w:num w:numId="15" w16cid:durableId="1562593214">
+    <w:abstractNumId w:val="18"/>
+  </w:num>
+  <w:num w:numId="16" w16cid:durableId="556359695">
+    <w:abstractNumId w:val="20"/>
+  </w:num>
+  <w:num w:numId="17" w16cid:durableId="925916328">
+    <w:abstractNumId w:val="19"/>
+  </w:num>
+  <w:num w:numId="18" w16cid:durableId="1658269707">
+    <w:abstractNumId w:val="12"/>
+  </w:num>
+  <w:num w:numId="19" w16cid:durableId="1078794770">
+    <w:abstractNumId w:val="22"/>
+  </w:num>
+  <w:num w:numId="20" w16cid:durableId="7875076">
+    <w:abstractNumId w:val="7"/>
+  </w:num>
+  <w:num w:numId="21" w16cid:durableId="1027025295">
+    <w:abstractNumId w:val="5"/>
+  </w:num>
+  <w:num w:numId="22" w16cid:durableId="1466433969">
+    <w:abstractNumId w:val="24"/>
+  </w:num>
+  <w:num w:numId="23" w16cid:durableId="115682091">
+    <w:abstractNumId w:val="9"/>
+  </w:num>
+  <w:num w:numId="24" w16cid:durableId="674379022">
     <w:abstractNumId w:val="6"/>
   </w:num>
-  <w:num w:numId="5" w16cid:durableId="1085608552">
-    <w:abstractNumId w:val="7"/>
+  <w:num w:numId="25" w16cid:durableId="860702543">
+    <w:abstractNumId w:val="25"/>
   </w:num>
-  <w:num w:numId="6" w16cid:durableId="2123186869">
-    <w:abstractNumId w:val="10"/>
+  <w:num w:numId="26" w16cid:durableId="551891710">
+    <w:abstractNumId w:val="27"/>
   </w:num>
-  <w:num w:numId="7" w16cid:durableId="961812846">
-    <w:abstractNumId w:val="8"/>
-  </w:num>
-  <w:num w:numId="8" w16cid:durableId="75633644">
-    <w:abstractNumId w:val="12"/>
-  </w:num>
-  <w:num w:numId="9" w16cid:durableId="2102874313">
-    <w:abstractNumId w:val="13"/>
-  </w:num>
-  <w:num w:numId="10" w16cid:durableId="1111361128">
-    <w:abstractNumId w:val="11"/>
-  </w:num>
-  <w:num w:numId="11" w16cid:durableId="726415882">
-    <w:abstractNumId w:val="9"/>
-  </w:num>
-  <w:num w:numId="12" w16cid:durableId="1694456012">
-    <w:abstractNumId w:val="5"/>
-  </w:num>
-  <w:num w:numId="13" w16cid:durableId="343626787">
+  <w:num w:numId="27" w16cid:durableId="1669013832">
     <w:abstractNumId w:val="1"/>
   </w:num>
-  <w:num w:numId="14" w16cid:durableId="1978799626">
-    <w:abstractNumId w:val="3"/>
+  <w:num w:numId="28" w16cid:durableId="454326750">
+    <w:abstractNumId w:val="0"/>
   </w:num>
 </w:numbering>
 </file>

</xml_diff>